<commit_message>
Sprawozdania 1 i 2
</commit_message>
<xml_diff>
--- a/Gr1_spr_1.docx
+++ b/Gr1_spr_1.docx
@@ -30,7 +30,7 @@
           <w:u w:val="none"/>
         </w:rPr>
         <w:drawing>
-          <wp:inline distT="0" distB="0" distL="0" distR="0">
+          <wp:inline distT="0" distB="0" distL="0" distR="0" wp14:anchorId="35E0CE93" wp14:editId="0C61B06D">
             <wp:extent cx="1866900" cy="1857375"/>
             <wp:effectExtent l="19050" t="0" r="0" b="0"/>
             <wp:docPr id="1" name="Obraz 0" descr="logo_PO.png"/>
@@ -1020,14 +1020,7 @@
                 <w:rFonts w:asciiTheme="minorHAnsi" w:hAnsiTheme="minorHAnsi" w:cs="Arial"/>
                 <w:b/>
               </w:rPr>
-              <w:t>Termin zajęć</w:t>
-            </w:r>
-            <w:r>
-              <w:rPr>
-                <w:rFonts w:asciiTheme="minorHAnsi" w:hAnsiTheme="minorHAnsi" w:cs="Arial"/>
-                <w:b/>
-              </w:rPr>
-              <w:t>:</w:t>
+              <w:t>Termin zajęć:</w:t>
             </w:r>
           </w:p>
         </w:tc>
@@ -1055,14 +1048,7 @@
                 <w:rFonts w:asciiTheme="minorHAnsi" w:hAnsiTheme="minorHAnsi" w:cs="Arial"/>
                 <w:b/>
               </w:rPr>
-              <w:t>Prowadzący</w:t>
-            </w:r>
-            <w:r>
-              <w:rPr>
-                <w:rFonts w:asciiTheme="minorHAnsi" w:hAnsiTheme="minorHAnsi" w:cs="Arial"/>
-                <w:b/>
-              </w:rPr>
-              <w:t>:</w:t>
+              <w:t>Prowadzący:</w:t>
             </w:r>
           </w:p>
         </w:tc>
@@ -1294,11 +1280,83 @@
     </w:p>
     <w:p>
       <w:pPr>
+        <w:rPr>
+          <w:rFonts w:asciiTheme="minorHAnsi" w:hAnsiTheme="minorHAnsi"/>
+        </w:rPr>
+      </w:pPr>
+    </w:p>
+    <w:p>
+      <w:pPr>
+        <w:rPr>
+          <w:rFonts w:asciiTheme="minorHAnsi" w:hAnsiTheme="minorHAnsi"/>
+        </w:rPr>
+      </w:pPr>
+    </w:p>
+    <w:p>
+      <w:pPr>
+        <w:rPr>
+          <w:rFonts w:asciiTheme="minorHAnsi" w:hAnsiTheme="minorHAnsi"/>
+        </w:rPr>
+      </w:pPr>
+    </w:p>
+    <w:p>
+      <w:pPr>
+        <w:rPr>
+          <w:rFonts w:asciiTheme="minorHAnsi" w:hAnsiTheme="minorHAnsi"/>
+        </w:rPr>
+      </w:pPr>
+    </w:p>
+    <w:p>
+      <w:pPr>
         <w:pStyle w:val="Akapitzlist"/>
         <w:numPr>
           <w:ilvl w:val="0"/>
-          <w:numId w:val="10"/>
+          <w:numId w:val="18"/>
         </w:numPr>
+        <w:rPr>
+          <w:rFonts w:asciiTheme="minorHAnsi" w:hAnsiTheme="minorHAnsi"/>
+          <w:b/>
+          <w:sz w:val="32"/>
+          <w:szCs w:val="32"/>
+        </w:rPr>
+      </w:pPr>
+      <w:r>
+        <w:rPr>
+          <w:rFonts w:asciiTheme="minorHAnsi" w:hAnsiTheme="minorHAnsi"/>
+          <w:b/>
+          <w:sz w:val="32"/>
+          <w:szCs w:val="32"/>
+        </w:rPr>
+        <w:t>Wstęp</w:t>
+      </w:r>
+    </w:p>
+    <w:p>
+      <w:pPr>
+        <w:ind w:left="708"/>
+        <w:jc w:val="both"/>
+      </w:pPr>
+      <w:r>
+        <w:t>System kontroli wersji to oprogramowanie służące do śledzenia zmian głównie w kodzie źródłowym oraz pomocy programistom w łączeniu zmian dokonanych w plikach przez wiele osób w różnych momentach czasowych</w:t>
+      </w:r>
+      <w:r>
+        <w:t xml:space="preserve">. </w:t>
+      </w:r>
+      <w:r>
+        <w:t xml:space="preserve">Nasza grupa, z uwagi na wcześniejsze doświadczenie, korzysta z systemu Git. Do obsługi tego systemu używany jest klient Source </w:t>
+      </w:r>
+      <w:proofErr w:type="spellStart"/>
+      <w:r>
+        <w:t>Tree</w:t>
+      </w:r>
+      <w:proofErr w:type="spellEnd"/>
+      <w:r>
+        <w:t>.</w:t>
+      </w:r>
+    </w:p>
+    <w:p>
+      <w:pPr>
+        <w:ind w:left="708"/>
+        <w:jc w:val="both"/>
         <w:rPr>
           <w:rFonts w:asciiTheme="minorHAnsi" w:hAnsiTheme="minorHAnsi"/>
         </w:rPr>
@@ -1307,58 +1365,32 @@
         <w:rPr>
           <w:rFonts w:asciiTheme="minorHAnsi" w:hAnsiTheme="minorHAnsi"/>
         </w:rPr>
-        <w:lastRenderedPageBreak/>
-        <w:t>System kontroli wersji</w:t>
-      </w:r>
-    </w:p>
-    <w:p>
-      <w:pPr>
-        <w:rPr>
-          <w:rFonts w:asciiTheme="minorHAnsi" w:hAnsiTheme="minorHAnsi"/>
-        </w:rPr>
-      </w:pPr>
-    </w:p>
-    <w:p>
-      <w:pPr>
-        <w:rPr>
-          <w:rFonts w:asciiTheme="minorHAnsi" w:hAnsiTheme="minorHAnsi"/>
-        </w:rPr>
-      </w:pPr>
-      <w:r>
-        <w:rPr>
-          <w:rFonts w:asciiTheme="minorHAnsi" w:hAnsiTheme="minorHAnsi"/>
-        </w:rPr>
-        <w:t xml:space="preserve">System kontroli wersji to </w:t>
+        <w:t xml:space="preserve">Git - </w:t>
       </w:r>
       <w:r>
         <w:rPr>
           <w:rFonts w:asciiTheme="minorHAnsi" w:hAnsiTheme="minorHAnsi"/>
         </w:rPr>
-        <w:t>oprogramowanie służące do śledzenia zmian głównie w kodzie źródłowym oraz pomocy programistom w łączeniu zmian dokonanych w plikach przez wiele osób w różnych momentach czasowych.</w:t>
-      </w:r>
-      <w:r>
-        <w:rPr>
-          <w:rFonts w:asciiTheme="minorHAnsi" w:hAnsiTheme="minorHAnsi"/>
-        </w:rPr>
-        <w:t xml:space="preserve"> Nasza grupa, z uwagi na wcześniejsze doświadczenie, korzysta z systemu Git. Do obsługi tego systemu używany jest klient Source </w:t>
+        <w:t xml:space="preserve">rozproszony system kontroli wersji. Stworzył go Linus </w:t>
       </w:r>
       <w:proofErr w:type="spellStart"/>
       <w:r>
         <w:rPr>
           <w:rFonts w:asciiTheme="minorHAnsi" w:hAnsiTheme="minorHAnsi"/>
         </w:rPr>
-        <w:t>Tree</w:t>
+        <w:t>Torvalds</w:t>
       </w:r>
       <w:proofErr w:type="spellEnd"/>
       <w:r>
         <w:rPr>
           <w:rFonts w:asciiTheme="minorHAnsi" w:hAnsiTheme="minorHAnsi"/>
         </w:rPr>
-        <w:t xml:space="preserve">. </w:t>
+        <w:t xml:space="preserve"> jako narzędzie wspomagające rozwój jądra Linux. Git stanowi wolne oprogramowanie i został opublikowany na licencji GNU GPL w wersji 2.</w:t>
       </w:r>
     </w:p>
     <w:p>
       <w:pPr>
+        <w:ind w:left="708" w:firstLine="708"/>
         <w:rPr>
           <w:rFonts w:asciiTheme="minorHAnsi" w:hAnsiTheme="minorHAnsi"/>
         </w:rPr>
@@ -1369,7 +1401,45 @@
         <w:pStyle w:val="Akapitzlist"/>
         <w:numPr>
           <w:ilvl w:val="0"/>
-          <w:numId w:val="10"/>
+          <w:numId w:val="18"/>
+        </w:numPr>
+        <w:rPr>
+          <w:rFonts w:asciiTheme="minorHAnsi" w:hAnsiTheme="minorHAnsi"/>
+          <w:b/>
+          <w:sz w:val="32"/>
+          <w:szCs w:val="32"/>
+        </w:rPr>
+      </w:pPr>
+      <w:r>
+        <w:rPr>
+          <w:rFonts w:asciiTheme="minorHAnsi" w:hAnsiTheme="minorHAnsi"/>
+          <w:b/>
+          <w:sz w:val="32"/>
+          <w:szCs w:val="32"/>
+        </w:rPr>
+        <w:t>Wykonanie zadania</w:t>
+      </w:r>
+    </w:p>
+    <w:p>
+      <w:pPr>
+        <w:ind w:left="708" w:firstLine="708"/>
+        <w:rPr>
+          <w:rFonts w:asciiTheme="minorHAnsi" w:hAnsiTheme="minorHAnsi"/>
+        </w:rPr>
+      </w:pPr>
+      <w:r>
+        <w:rPr>
+          <w:rFonts w:asciiTheme="minorHAnsi" w:hAnsiTheme="minorHAnsi"/>
+        </w:rPr>
+        <w:t>Pierwsza część zadania polegała na dołączeniu do repozytorium utworzonego przez prowadzącego mgr inż. Przemysława Strzelczyka. W tym calu należało:</w:t>
+      </w:r>
+    </w:p>
+    <w:p>
+      <w:pPr>
+        <w:pStyle w:val="Akapitzlist"/>
+        <w:numPr>
+          <w:ilvl w:val="0"/>
+          <w:numId w:val="19"/>
         </w:numPr>
         <w:rPr>
           <w:rFonts w:asciiTheme="minorHAnsi" w:hAnsiTheme="minorHAnsi"/>
@@ -1379,52 +1449,62 @@
         <w:rPr>
           <w:rFonts w:asciiTheme="minorHAnsi" w:hAnsiTheme="minorHAnsi"/>
         </w:rPr>
-        <w:t>Hierarchia klas</w:t>
+        <w:t xml:space="preserve">Ściągnąć i zainstalować program </w:t>
       </w:r>
-    </w:p>
-    <w:p>
-      <w:pPr>
-        <w:rPr>
-          <w:rFonts w:asciiTheme="minorHAnsi" w:hAnsiTheme="minorHAnsi"/>
-        </w:rPr>
-      </w:pPr>
-    </w:p>
-    <w:p>
-      <w:pPr>
-        <w:rPr>
-          <w:rFonts w:asciiTheme="minorHAnsi" w:hAnsiTheme="minorHAnsi"/>
-        </w:rPr>
-      </w:pPr>
+      <w:proofErr w:type="spellStart"/>
       <w:r>
         <w:rPr>
           <w:rFonts w:asciiTheme="minorHAnsi" w:hAnsiTheme="minorHAnsi"/>
         </w:rPr>
-        <w:t>Pracę nad projektem rozpoczęliśmy od sporządzenia hierarchii klas całego systemu. Poniżej przedstawiamy graficzną reprezentację w/w hierarchii klas.</w:t>
+        <w:t>SourceTree</w:t>
+      </w:r>
+      <w:proofErr w:type="spellEnd"/>
+      <w:r>
+        <w:rPr>
+          <w:rFonts w:asciiTheme="minorHAnsi" w:hAnsiTheme="minorHAnsi"/>
+        </w:rPr>
+        <w:t>,</w:t>
+      </w:r>
+      <w:r>
+        <w:rPr>
+          <w:rFonts w:asciiTheme="minorHAnsi" w:hAnsiTheme="minorHAnsi"/>
+        </w:rPr>
+        <w:t xml:space="preserve"> który udostępnia interfejsy i narzędzia do umożliwiające dostęp do systemu kontroli wersji z poziomu menagera plików.</w:t>
       </w:r>
     </w:p>
     <w:p>
       <w:pPr>
+        <w:pStyle w:val="Akapitzlist"/>
+        <w:numPr>
+          <w:ilvl w:val="0"/>
+          <w:numId w:val="19"/>
+        </w:numPr>
         <w:rPr>
           <w:rFonts w:asciiTheme="minorHAnsi" w:hAnsiTheme="minorHAnsi"/>
         </w:rPr>
       </w:pPr>
-    </w:p>
-    <w:p>
-      <w:pPr>
+      <w:r>
         <w:rPr>
           <w:rFonts w:asciiTheme="minorHAnsi" w:hAnsiTheme="minorHAnsi"/>
         </w:rPr>
-      </w:pPr>
-    </w:p>
-    <w:p>
-      <w:pPr>
+        <w:t xml:space="preserve">Przeprowadzić autoryzację konta w repozytorium </w:t>
+      </w:r>
+      <w:proofErr w:type="spellStart"/>
+      <w:r>
         <w:rPr>
           <w:rFonts w:asciiTheme="minorHAnsi" w:hAnsiTheme="minorHAnsi"/>
         </w:rPr>
-      </w:pPr>
+        <w:t>Code.Google</w:t>
+      </w:r>
+      <w:proofErr w:type="spellEnd"/>
     </w:p>
     <w:p>
       <w:pPr>
+        <w:pStyle w:val="Akapitzlist"/>
+        <w:numPr>
+          <w:ilvl w:val="0"/>
+          <w:numId w:val="19"/>
+        </w:numPr>
         <w:rPr>
           <w:rFonts w:asciiTheme="minorHAnsi" w:hAnsiTheme="minorHAnsi"/>
         </w:rPr>
@@ -1432,78 +1512,95 @@
       <w:r>
         <w:rPr>
           <w:rFonts w:asciiTheme="minorHAnsi" w:hAnsiTheme="minorHAnsi"/>
-          <w:noProof/>
         </w:rPr>
-        <w:drawing>
-          <wp:inline distT="0" distB="0" distL="0" distR="0">
-            <wp:extent cx="5760720" cy="4459605"/>
-            <wp:effectExtent l="0" t="0" r="0" b="0"/>
-            <wp:docPr id="19" name="Obraz 19"/>
-            <wp:cNvGraphicFramePr>
-              <a:graphicFrameLocks xmlns:a="http://schemas.openxmlformats.org/drawingml/2006/main" noChangeAspect="1"/>
-            </wp:cNvGraphicFramePr>
-            <a:graphic xmlns:a="http://schemas.openxmlformats.org/drawingml/2006/main">
-              <a:graphicData uri="http://schemas.openxmlformats.org/drawingml/2006/picture">
-                <pic:pic xmlns:pic="http://schemas.openxmlformats.org/drawingml/2006/picture">
-                  <pic:nvPicPr>
-                    <pic:cNvPr id="0" name="databaseDiagram-page-001.jpg"/>
-                    <pic:cNvPicPr/>
-                  </pic:nvPicPr>
-                  <pic:blipFill>
-                    <a:blip r:embed="rId10" cstate="print">
-                      <a:extLst>
-                        <a:ext uri="{28A0092B-C50C-407E-A947-70E740481C1C}">
-                          <a14:useLocalDpi xmlns:a14="http://schemas.microsoft.com/office/drawing/2010/main" val="0"/>
-                        </a:ext>
-                      </a:extLst>
-                    </a:blip>
-                    <a:stretch>
-                      <a:fillRect/>
-                    </a:stretch>
-                  </pic:blipFill>
-                  <pic:spPr>
-                    <a:xfrm>
-                      <a:off x="0" y="0"/>
-                      <a:ext cx="5760720" cy="4459605"/>
-                    </a:xfrm>
-                    <a:prstGeom prst="rect">
-                      <a:avLst/>
-                    </a:prstGeom>
-                  </pic:spPr>
-                </pic:pic>
-              </a:graphicData>
-            </a:graphic>
-          </wp:inline>
-        </w:drawing>
+        <w:t xml:space="preserve">Utworzyć </w:t>
+      </w:r>
+      <w:proofErr w:type="spellStart"/>
+      <w:r>
+        <w:rPr>
+          <w:rFonts w:asciiTheme="minorHAnsi" w:hAnsiTheme="minorHAnsi"/>
+        </w:rPr>
+        <w:t>branche</w:t>
+      </w:r>
+      <w:proofErr w:type="spellEnd"/>
+      <w:r>
+        <w:rPr>
+          <w:rFonts w:asciiTheme="minorHAnsi" w:hAnsiTheme="minorHAnsi"/>
+        </w:rPr>
+        <w:t xml:space="preserve"> każdego studenta i grup</w:t>
       </w:r>
     </w:p>
     <w:p>
       <w:pPr>
+        <w:pStyle w:val="Akapitzlist"/>
+        <w:numPr>
+          <w:ilvl w:val="0"/>
+          <w:numId w:val="19"/>
+        </w:numPr>
         <w:rPr>
           <w:rFonts w:asciiTheme="minorHAnsi" w:hAnsiTheme="minorHAnsi"/>
         </w:rPr>
       </w:pPr>
-    </w:p>
-    <w:p>
-      <w:pPr>
+      <w:r>
         <w:rPr>
           <w:rFonts w:asciiTheme="minorHAnsi" w:hAnsiTheme="minorHAnsi"/>
         </w:rPr>
-      </w:pPr>
+        <w:t>Przetestować działanie repozytorium</w:t>
+      </w:r>
+      <w:bookmarkStart w:id="0" w:name="_GoBack"/>
+      <w:bookmarkEnd w:id="0"/>
     </w:p>
     <w:p>
       <w:pPr>
+        <w:pStyle w:val="Akapitzlist"/>
+        <w:ind w:left="1776"/>
         <w:rPr>
           <w:rFonts w:asciiTheme="minorHAnsi" w:hAnsiTheme="minorHAnsi"/>
         </w:rPr>
       </w:pPr>
-      <w:bookmarkStart w:id="0" w:name="_GoBack"/>
-      <w:bookmarkEnd w:id="0"/>
+    </w:p>
+    <w:p>
+      <w:pPr>
+        <w:pStyle w:val="Akapitzlist"/>
+        <w:numPr>
+          <w:ilvl w:val="0"/>
+          <w:numId w:val="18"/>
+        </w:numPr>
+        <w:rPr>
+          <w:rFonts w:asciiTheme="minorHAnsi" w:hAnsiTheme="minorHAnsi"/>
+          <w:b/>
+          <w:sz w:val="32"/>
+          <w:szCs w:val="32"/>
+        </w:rPr>
+      </w:pPr>
+      <w:r>
+        <w:rPr>
+          <w:rFonts w:asciiTheme="minorHAnsi" w:hAnsiTheme="minorHAnsi"/>
+          <w:b/>
+          <w:sz w:val="32"/>
+          <w:szCs w:val="32"/>
+        </w:rPr>
+        <w:t>Wnioski</w:t>
+      </w:r>
+    </w:p>
+    <w:p>
+      <w:pPr>
+        <w:ind w:left="708" w:firstLine="708"/>
+        <w:rPr>
+          <w:rFonts w:asciiTheme="minorHAnsi" w:hAnsiTheme="minorHAnsi"/>
+        </w:rPr>
+      </w:pPr>
+      <w:r>
+        <w:rPr>
+          <w:rFonts w:asciiTheme="minorHAnsi" w:hAnsiTheme="minorHAnsi"/>
+        </w:rPr>
+        <w:t xml:space="preserve">Duże projekty informatyczne wymagają dużej ilości pracowników. Aby umożliwić im sprawne działanie stworzono systemy kontroli wersji takie jak CVS, Git czy wykorzystywany na zajęciach SVN. Dzięki nim możliwa jest równoległa praca wielu programistów. </w:t>
+      </w:r>
     </w:p>
     <w:sectPr>
-      <w:headerReference w:type="default" r:id="rId11"/>
-      <w:footerReference w:type="default" r:id="rId12"/>
-      <w:headerReference w:type="first" r:id="rId13"/>
+      <w:headerReference w:type="default" r:id="rId10"/>
+      <w:footerReference w:type="default" r:id="rId11"/>
+      <w:headerReference w:type="first" r:id="rId12"/>
       <w:pgSz w:w="11906" w:h="16838"/>
       <w:pgMar w:top="1417" w:right="1417" w:bottom="1417" w:left="1417" w:header="708" w:footer="708" w:gutter="0"/>
       <w:pgNumType w:start="0"/>
@@ -1738,7 +1835,7 @@
       <mc:AlternateContent>
         <mc:Choice Requires="wps">
           <w:drawing>
-            <wp:anchor distT="0" distB="0" distL="114300" distR="114300" simplePos="0" relativeHeight="251657728" behindDoc="0" locked="0" layoutInCell="1" allowOverlap="1" wp14:anchorId="5883D74B" wp14:editId="54E73F46">
+            <wp:anchor distT="0" distB="0" distL="114300" distR="114300" simplePos="0" relativeHeight="251657728" behindDoc="0" locked="0" layoutInCell="1" allowOverlap="1">
               <wp:simplePos x="0" y="0"/>
               <wp:positionH relativeFrom="column">
                 <wp:posOffset>0</wp:posOffset>
@@ -1749,7 +1846,7 @@
               <wp:extent cx="5829300" cy="0"/>
               <wp:effectExtent l="9525" t="12065" r="9525" b="6985"/>
               <wp:wrapNone/>
-              <wp:docPr id="8" name="Line 1"/>
+              <wp:docPr id="2" name="Line 1"/>
               <wp:cNvGraphicFramePr>
                 <a:graphicFrameLocks xmlns:a="http://schemas.openxmlformats.org/drawingml/2006/main"/>
               </wp:cNvGraphicFramePr>
@@ -1799,7 +1896,7 @@
         </mc:Choice>
         <mc:Fallback>
           <w:pict>
-            <v:line id="Line 1" o:spid="_x0000_s1026" style="position:absolute;z-index:251657728;visibility:visible;mso-wrap-style:square;mso-width-percent:0;mso-height-percent:0;mso-wrap-distance-left:9pt;mso-wrap-distance-top:0;mso-wrap-distance-right:9pt;mso-wrap-distance-bottom:0;mso-position-horizontal:absolute;mso-position-horizontal-relative:text;mso-position-vertical:absolute;mso-position-vertical-relative:text;mso-width-percent:0;mso-height-percent:0;mso-width-relative:page;mso-height-relative:page" from="0,1.7pt" to="459pt,1.7pt" o:gfxdata="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" strokeweight="1pt"/>
+            <v:line id="Line 1" o:spid="_x0000_s1026" style="position:absolute;z-index:251657728;visibility:visible;mso-wrap-style:square;mso-width-percent:0;mso-height-percent:0;mso-wrap-distance-left:9pt;mso-wrap-distance-top:0;mso-wrap-distance-right:9pt;mso-wrap-distance-bottom:0;mso-position-horizontal:absolute;mso-position-horizontal-relative:text;mso-position-vertical:absolute;mso-position-vertical-relative:text;mso-width-percent:0;mso-height-percent:0;mso-width-relative:page;mso-height-relative:page" from="0,1.7pt" to="459pt,1.7pt" o:gfxdata="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" strokeweight="1pt"/>
           </w:pict>
         </mc:Fallback>
       </mc:AlternateContent>
@@ -2023,16 +2120,16 @@
     </w:lvl>
   </w:abstractNum>
   <w:abstractNum w:abstractNumId="2">
-    <w:nsid w:val="276B76BF"/>
+    <w:nsid w:val="0FF13212"/>
     <w:multiLevelType w:val="hybridMultilevel"/>
-    <w:tmpl w:val="26864078"/>
-    <w:lvl w:ilvl="0" w:tplc="0415000F">
-      <w:start w:val="1"/>
-      <w:numFmt w:val="decimal"/>
-      <w:lvlText w:val="%1."/>
-      <w:lvlJc w:val="left"/>
-      <w:pPr>
-        <w:ind w:left="720" w:hanging="360"/>
+    <w:tmpl w:val="2F2E6ACC"/>
+    <w:lvl w:ilvl="0" w:tplc="5F1AE816">
+      <w:start w:val="1"/>
+      <w:numFmt w:val="lowerLetter"/>
+      <w:lvlText w:val="%1)"/>
+      <w:lvlJc w:val="left"/>
+      <w:pPr>
+        <w:ind w:left="1776" w:hanging="360"/>
       </w:pPr>
       <w:rPr>
         <w:rFonts w:hint="default"/>
@@ -2044,7 +2141,7 @@
       <w:lvlText w:val="%2."/>
       <w:lvlJc w:val="left"/>
       <w:pPr>
-        <w:ind w:left="1440" w:hanging="360"/>
+        <w:ind w:left="2496" w:hanging="360"/>
       </w:pPr>
     </w:lvl>
     <w:lvl w:ilvl="2" w:tplc="0415001B" w:tentative="1">
@@ -2053,7 +2150,7 @@
       <w:lvlText w:val="%3."/>
       <w:lvlJc w:val="right"/>
       <w:pPr>
-        <w:ind w:left="2160" w:hanging="180"/>
+        <w:ind w:left="3216" w:hanging="180"/>
       </w:pPr>
     </w:lvl>
     <w:lvl w:ilvl="3" w:tplc="0415000F" w:tentative="1">
@@ -2062,7 +2159,7 @@
       <w:lvlText w:val="%4."/>
       <w:lvlJc w:val="left"/>
       <w:pPr>
-        <w:ind w:left="2880" w:hanging="360"/>
+        <w:ind w:left="3936" w:hanging="360"/>
       </w:pPr>
     </w:lvl>
     <w:lvl w:ilvl="4" w:tplc="04150019" w:tentative="1">
@@ -2071,7 +2168,7 @@
       <w:lvlText w:val="%5."/>
       <w:lvlJc w:val="left"/>
       <w:pPr>
-        <w:ind w:left="3600" w:hanging="360"/>
+        <w:ind w:left="4656" w:hanging="360"/>
       </w:pPr>
     </w:lvl>
     <w:lvl w:ilvl="5" w:tplc="0415001B" w:tentative="1">
@@ -2080,7 +2177,7 @@
       <w:lvlText w:val="%6."/>
       <w:lvlJc w:val="right"/>
       <w:pPr>
-        <w:ind w:left="4320" w:hanging="180"/>
+        <w:ind w:left="5376" w:hanging="180"/>
       </w:pPr>
     </w:lvl>
     <w:lvl w:ilvl="6" w:tplc="0415000F" w:tentative="1">
@@ -2089,7 +2186,7 @@
       <w:lvlText w:val="%7."/>
       <w:lvlJc w:val="left"/>
       <w:pPr>
-        <w:ind w:left="5040" w:hanging="360"/>
+        <w:ind w:left="6096" w:hanging="360"/>
       </w:pPr>
     </w:lvl>
     <w:lvl w:ilvl="7" w:tplc="04150019" w:tentative="1">
@@ -2098,7 +2195,7 @@
       <w:lvlText w:val="%8."/>
       <w:lvlJc w:val="left"/>
       <w:pPr>
-        <w:ind w:left="5760" w:hanging="360"/>
+        <w:ind w:left="6816" w:hanging="360"/>
       </w:pPr>
     </w:lvl>
     <w:lvl w:ilvl="8" w:tplc="0415001B" w:tentative="1">
@@ -2107,15 +2204,15 @@
       <w:lvlText w:val="%9."/>
       <w:lvlJc w:val="right"/>
       <w:pPr>
-        <w:ind w:left="6480" w:hanging="180"/>
+        <w:ind w:left="7536" w:hanging="180"/>
       </w:pPr>
     </w:lvl>
   </w:abstractNum>
   <w:abstractNum w:abstractNumId="3">
-    <w:nsid w:val="2B731B23"/>
-    <w:multiLevelType w:val="multilevel"/>
-    <w:tmpl w:val="C142B1C8"/>
-    <w:lvl w:ilvl="0">
+    <w:nsid w:val="157B4224"/>
+    <w:multiLevelType w:val="hybridMultilevel"/>
+    <w:tmpl w:val="8A02D4AA"/>
+    <w:lvl w:ilvl="0" w:tplc="0415000F">
       <w:start w:val="1"/>
       <w:numFmt w:val="decimal"/>
       <w:lvlText w:val="%1."/>
@@ -2127,124 +2224,390 @@
         <w:rFonts w:hint="default"/>
       </w:rPr>
     </w:lvl>
-    <w:lvl w:ilvl="1">
-      <w:start w:val="1"/>
-      <w:numFmt w:val="decimal"/>
-      <w:isLgl/>
-      <w:lvlText w:val="%1.%2"/>
-      <w:lvlJc w:val="left"/>
-      <w:pPr>
-        <w:ind w:left="1080" w:hanging="360"/>
+    <w:lvl w:ilvl="1" w:tplc="04150019" w:tentative="1">
+      <w:start w:val="1"/>
+      <w:numFmt w:val="lowerLetter"/>
+      <w:lvlText w:val="%2."/>
+      <w:lvlJc w:val="left"/>
+      <w:pPr>
+        <w:ind w:left="1440" w:hanging="360"/>
+      </w:pPr>
+    </w:lvl>
+    <w:lvl w:ilvl="2" w:tplc="0415001B" w:tentative="1">
+      <w:start w:val="1"/>
+      <w:numFmt w:val="lowerRoman"/>
+      <w:lvlText w:val="%3."/>
+      <w:lvlJc w:val="right"/>
+      <w:pPr>
+        <w:ind w:left="2160" w:hanging="180"/>
+      </w:pPr>
+    </w:lvl>
+    <w:lvl w:ilvl="3" w:tplc="0415000F" w:tentative="1">
+      <w:start w:val="1"/>
+      <w:numFmt w:val="decimal"/>
+      <w:lvlText w:val="%4."/>
+      <w:lvlJc w:val="left"/>
+      <w:pPr>
+        <w:ind w:left="2880" w:hanging="360"/>
+      </w:pPr>
+    </w:lvl>
+    <w:lvl w:ilvl="4" w:tplc="04150019" w:tentative="1">
+      <w:start w:val="1"/>
+      <w:numFmt w:val="lowerLetter"/>
+      <w:lvlText w:val="%5."/>
+      <w:lvlJc w:val="left"/>
+      <w:pPr>
+        <w:ind w:left="3600" w:hanging="360"/>
+      </w:pPr>
+    </w:lvl>
+    <w:lvl w:ilvl="5" w:tplc="0415001B" w:tentative="1">
+      <w:start w:val="1"/>
+      <w:numFmt w:val="lowerRoman"/>
+      <w:lvlText w:val="%6."/>
+      <w:lvlJc w:val="right"/>
+      <w:pPr>
+        <w:ind w:left="4320" w:hanging="180"/>
+      </w:pPr>
+    </w:lvl>
+    <w:lvl w:ilvl="6" w:tplc="0415000F" w:tentative="1">
+      <w:start w:val="1"/>
+      <w:numFmt w:val="decimal"/>
+      <w:lvlText w:val="%7."/>
+      <w:lvlJc w:val="left"/>
+      <w:pPr>
+        <w:ind w:left="5040" w:hanging="360"/>
+      </w:pPr>
+    </w:lvl>
+    <w:lvl w:ilvl="7" w:tplc="04150019" w:tentative="1">
+      <w:start w:val="1"/>
+      <w:numFmt w:val="lowerLetter"/>
+      <w:lvlText w:val="%8."/>
+      <w:lvlJc w:val="left"/>
+      <w:pPr>
+        <w:ind w:left="5760" w:hanging="360"/>
+      </w:pPr>
+    </w:lvl>
+    <w:lvl w:ilvl="8" w:tplc="0415001B" w:tentative="1">
+      <w:start w:val="1"/>
+      <w:numFmt w:val="lowerRoman"/>
+      <w:lvlText w:val="%9."/>
+      <w:lvlJc w:val="right"/>
+      <w:pPr>
+        <w:ind w:left="6480" w:hanging="180"/>
+      </w:pPr>
+    </w:lvl>
+  </w:abstractNum>
+  <w:abstractNum w:abstractNumId="4">
+    <w:nsid w:val="177A660C"/>
+    <w:multiLevelType w:val="hybridMultilevel"/>
+    <w:tmpl w:val="0F50D162"/>
+    <w:lvl w:ilvl="0" w:tplc="B1A22072">
+      <w:start w:val="1"/>
+      <w:numFmt w:val="decimal"/>
+      <w:lvlText w:val="%1."/>
+      <w:lvlJc w:val="left"/>
+      <w:pPr>
+        <w:ind w:left="720" w:hanging="360"/>
+      </w:pPr>
+      <w:rPr>
+        <w:rFonts w:ascii="Arial" w:eastAsia="Calibri" w:hAnsi="Arial" w:cs="Arial" w:hint="default"/>
+        <w:b/>
+      </w:rPr>
+    </w:lvl>
+    <w:lvl w:ilvl="1" w:tplc="04150019" w:tentative="1">
+      <w:start w:val="1"/>
+      <w:numFmt w:val="lowerLetter"/>
+      <w:lvlText w:val="%2."/>
+      <w:lvlJc w:val="left"/>
+      <w:pPr>
+        <w:ind w:left="1440" w:hanging="360"/>
+      </w:pPr>
+    </w:lvl>
+    <w:lvl w:ilvl="2" w:tplc="0415001B" w:tentative="1">
+      <w:start w:val="1"/>
+      <w:numFmt w:val="lowerRoman"/>
+      <w:lvlText w:val="%3."/>
+      <w:lvlJc w:val="right"/>
+      <w:pPr>
+        <w:ind w:left="2160" w:hanging="180"/>
+      </w:pPr>
+    </w:lvl>
+    <w:lvl w:ilvl="3" w:tplc="0415000F" w:tentative="1">
+      <w:start w:val="1"/>
+      <w:numFmt w:val="decimal"/>
+      <w:lvlText w:val="%4."/>
+      <w:lvlJc w:val="left"/>
+      <w:pPr>
+        <w:ind w:left="2880" w:hanging="360"/>
+      </w:pPr>
+    </w:lvl>
+    <w:lvl w:ilvl="4" w:tplc="04150019" w:tentative="1">
+      <w:start w:val="1"/>
+      <w:numFmt w:val="lowerLetter"/>
+      <w:lvlText w:val="%5."/>
+      <w:lvlJc w:val="left"/>
+      <w:pPr>
+        <w:ind w:left="3600" w:hanging="360"/>
+      </w:pPr>
+    </w:lvl>
+    <w:lvl w:ilvl="5" w:tplc="0415001B" w:tentative="1">
+      <w:start w:val="1"/>
+      <w:numFmt w:val="lowerRoman"/>
+      <w:lvlText w:val="%6."/>
+      <w:lvlJc w:val="right"/>
+      <w:pPr>
+        <w:ind w:left="4320" w:hanging="180"/>
+      </w:pPr>
+    </w:lvl>
+    <w:lvl w:ilvl="6" w:tplc="0415000F" w:tentative="1">
+      <w:start w:val="1"/>
+      <w:numFmt w:val="decimal"/>
+      <w:lvlText w:val="%7."/>
+      <w:lvlJc w:val="left"/>
+      <w:pPr>
+        <w:ind w:left="5040" w:hanging="360"/>
+      </w:pPr>
+    </w:lvl>
+    <w:lvl w:ilvl="7" w:tplc="04150019" w:tentative="1">
+      <w:start w:val="1"/>
+      <w:numFmt w:val="lowerLetter"/>
+      <w:lvlText w:val="%8."/>
+      <w:lvlJc w:val="left"/>
+      <w:pPr>
+        <w:ind w:left="5760" w:hanging="360"/>
+      </w:pPr>
+    </w:lvl>
+    <w:lvl w:ilvl="8" w:tplc="0415001B" w:tentative="1">
+      <w:start w:val="1"/>
+      <w:numFmt w:val="lowerRoman"/>
+      <w:lvlText w:val="%9."/>
+      <w:lvlJc w:val="right"/>
+      <w:pPr>
+        <w:ind w:left="6480" w:hanging="180"/>
+      </w:pPr>
+    </w:lvl>
+  </w:abstractNum>
+  <w:abstractNum w:abstractNumId="5">
+    <w:nsid w:val="1DE635E4"/>
+    <w:multiLevelType w:val="hybridMultilevel"/>
+    <w:tmpl w:val="372E7286"/>
+    <w:lvl w:ilvl="0" w:tplc="D97E7042">
+      <w:start w:val="2"/>
+      <w:numFmt w:val="decimal"/>
+      <w:lvlText w:val="%1"/>
+      <w:lvlJc w:val="left"/>
+      <w:pPr>
+        <w:tabs>
+          <w:tab w:val="num" w:pos="1410"/>
+        </w:tabs>
+        <w:ind w:left="1410" w:hanging="705"/>
       </w:pPr>
       <w:rPr>
         <w:rFonts w:hint="default"/>
       </w:rPr>
     </w:lvl>
-    <w:lvl w:ilvl="2">
-      <w:start w:val="1"/>
-      <w:numFmt w:val="decimal"/>
-      <w:isLgl/>
-      <w:lvlText w:val="%1.%2.%3"/>
-      <w:lvlJc w:val="left"/>
-      <w:pPr>
-        <w:ind w:left="1800" w:hanging="720"/>
+    <w:lvl w:ilvl="1" w:tplc="04150019" w:tentative="1">
+      <w:start w:val="1"/>
+      <w:numFmt w:val="lowerLetter"/>
+      <w:lvlText w:val="%2."/>
+      <w:lvlJc w:val="left"/>
+      <w:pPr>
+        <w:tabs>
+          <w:tab w:val="num" w:pos="1440"/>
+        </w:tabs>
+        <w:ind w:left="1440" w:hanging="360"/>
+      </w:pPr>
+    </w:lvl>
+    <w:lvl w:ilvl="2" w:tplc="0415001B" w:tentative="1">
+      <w:start w:val="1"/>
+      <w:numFmt w:val="lowerRoman"/>
+      <w:lvlText w:val="%3."/>
+      <w:lvlJc w:val="right"/>
+      <w:pPr>
+        <w:tabs>
+          <w:tab w:val="num" w:pos="2160"/>
+        </w:tabs>
+        <w:ind w:left="2160" w:hanging="180"/>
+      </w:pPr>
+    </w:lvl>
+    <w:lvl w:ilvl="3" w:tplc="0415000F" w:tentative="1">
+      <w:start w:val="1"/>
+      <w:numFmt w:val="decimal"/>
+      <w:lvlText w:val="%4."/>
+      <w:lvlJc w:val="left"/>
+      <w:pPr>
+        <w:tabs>
+          <w:tab w:val="num" w:pos="2880"/>
+        </w:tabs>
+        <w:ind w:left="2880" w:hanging="360"/>
+      </w:pPr>
+    </w:lvl>
+    <w:lvl w:ilvl="4" w:tplc="04150019" w:tentative="1">
+      <w:start w:val="1"/>
+      <w:numFmt w:val="lowerLetter"/>
+      <w:lvlText w:val="%5."/>
+      <w:lvlJc w:val="left"/>
+      <w:pPr>
+        <w:tabs>
+          <w:tab w:val="num" w:pos="3600"/>
+        </w:tabs>
+        <w:ind w:left="3600" w:hanging="360"/>
+      </w:pPr>
+    </w:lvl>
+    <w:lvl w:ilvl="5" w:tplc="0415001B" w:tentative="1">
+      <w:start w:val="1"/>
+      <w:numFmt w:val="lowerRoman"/>
+      <w:lvlText w:val="%6."/>
+      <w:lvlJc w:val="right"/>
+      <w:pPr>
+        <w:tabs>
+          <w:tab w:val="num" w:pos="4320"/>
+        </w:tabs>
+        <w:ind w:left="4320" w:hanging="180"/>
+      </w:pPr>
+    </w:lvl>
+    <w:lvl w:ilvl="6" w:tplc="0415000F" w:tentative="1">
+      <w:start w:val="1"/>
+      <w:numFmt w:val="decimal"/>
+      <w:lvlText w:val="%7."/>
+      <w:lvlJc w:val="left"/>
+      <w:pPr>
+        <w:tabs>
+          <w:tab w:val="num" w:pos="5040"/>
+        </w:tabs>
+        <w:ind w:left="5040" w:hanging="360"/>
+      </w:pPr>
+    </w:lvl>
+    <w:lvl w:ilvl="7" w:tplc="04150019" w:tentative="1">
+      <w:start w:val="1"/>
+      <w:numFmt w:val="lowerLetter"/>
+      <w:lvlText w:val="%8."/>
+      <w:lvlJc w:val="left"/>
+      <w:pPr>
+        <w:tabs>
+          <w:tab w:val="num" w:pos="5760"/>
+        </w:tabs>
+        <w:ind w:left="5760" w:hanging="360"/>
+      </w:pPr>
+    </w:lvl>
+    <w:lvl w:ilvl="8" w:tplc="0415001B" w:tentative="1">
+      <w:start w:val="1"/>
+      <w:numFmt w:val="lowerRoman"/>
+      <w:lvlText w:val="%9."/>
+      <w:lvlJc w:val="right"/>
+      <w:pPr>
+        <w:tabs>
+          <w:tab w:val="num" w:pos="6480"/>
+        </w:tabs>
+        <w:ind w:left="6480" w:hanging="180"/>
+      </w:pPr>
+    </w:lvl>
+  </w:abstractNum>
+  <w:abstractNum w:abstractNumId="6">
+    <w:nsid w:val="36BE5FB0"/>
+    <w:multiLevelType w:val="hybridMultilevel"/>
+    <w:tmpl w:val="A7FAB9E6"/>
+    <w:lvl w:ilvl="0" w:tplc="0588AFE0">
+      <w:start w:val="1"/>
+      <w:numFmt w:val="decimal"/>
+      <w:lvlText w:val="%1."/>
+      <w:lvlJc w:val="left"/>
+      <w:pPr>
+        <w:ind w:left="720" w:hanging="360"/>
+      </w:pPr>
+      <w:rPr>
+        <w:rFonts w:ascii="Calibri" w:hAnsi="Calibri" w:hint="default"/>
+      </w:rPr>
+    </w:lvl>
+    <w:lvl w:ilvl="1" w:tplc="04150019" w:tentative="1">
+      <w:start w:val="1"/>
+      <w:numFmt w:val="lowerLetter"/>
+      <w:lvlText w:val="%2."/>
+      <w:lvlJc w:val="left"/>
+      <w:pPr>
+        <w:ind w:left="1440" w:hanging="360"/>
+      </w:pPr>
+    </w:lvl>
+    <w:lvl w:ilvl="2" w:tplc="0415001B" w:tentative="1">
+      <w:start w:val="1"/>
+      <w:numFmt w:val="lowerRoman"/>
+      <w:lvlText w:val="%3."/>
+      <w:lvlJc w:val="right"/>
+      <w:pPr>
+        <w:ind w:left="2160" w:hanging="180"/>
+      </w:pPr>
+    </w:lvl>
+    <w:lvl w:ilvl="3" w:tplc="0415000F" w:tentative="1">
+      <w:start w:val="1"/>
+      <w:numFmt w:val="decimal"/>
+      <w:lvlText w:val="%4."/>
+      <w:lvlJc w:val="left"/>
+      <w:pPr>
+        <w:ind w:left="2880" w:hanging="360"/>
+      </w:pPr>
+    </w:lvl>
+    <w:lvl w:ilvl="4" w:tplc="04150019" w:tentative="1">
+      <w:start w:val="1"/>
+      <w:numFmt w:val="lowerLetter"/>
+      <w:lvlText w:val="%5."/>
+      <w:lvlJc w:val="left"/>
+      <w:pPr>
+        <w:ind w:left="3600" w:hanging="360"/>
+      </w:pPr>
+    </w:lvl>
+    <w:lvl w:ilvl="5" w:tplc="0415001B" w:tentative="1">
+      <w:start w:val="1"/>
+      <w:numFmt w:val="lowerRoman"/>
+      <w:lvlText w:val="%6."/>
+      <w:lvlJc w:val="right"/>
+      <w:pPr>
+        <w:ind w:left="4320" w:hanging="180"/>
+      </w:pPr>
+    </w:lvl>
+    <w:lvl w:ilvl="6" w:tplc="0415000F" w:tentative="1">
+      <w:start w:val="1"/>
+      <w:numFmt w:val="decimal"/>
+      <w:lvlText w:val="%7."/>
+      <w:lvlJc w:val="left"/>
+      <w:pPr>
+        <w:ind w:left="5040" w:hanging="360"/>
+      </w:pPr>
+    </w:lvl>
+    <w:lvl w:ilvl="7" w:tplc="04150019" w:tentative="1">
+      <w:start w:val="1"/>
+      <w:numFmt w:val="lowerLetter"/>
+      <w:lvlText w:val="%8."/>
+      <w:lvlJc w:val="left"/>
+      <w:pPr>
+        <w:ind w:left="5760" w:hanging="360"/>
+      </w:pPr>
+    </w:lvl>
+    <w:lvl w:ilvl="8" w:tplc="0415001B" w:tentative="1">
+      <w:start w:val="1"/>
+      <w:numFmt w:val="lowerRoman"/>
+      <w:lvlText w:val="%9."/>
+      <w:lvlJc w:val="right"/>
+      <w:pPr>
+        <w:ind w:left="6480" w:hanging="180"/>
+      </w:pPr>
+    </w:lvl>
+  </w:abstractNum>
+  <w:abstractNum w:abstractNumId="7">
+    <w:nsid w:val="382A4FB2"/>
+    <w:multiLevelType w:val="hybridMultilevel"/>
+    <w:tmpl w:val="C5B091A4"/>
+    <w:lvl w:ilvl="0" w:tplc="0415000F">
+      <w:start w:val="1"/>
+      <w:numFmt w:val="decimal"/>
+      <w:lvlText w:val="%1."/>
+      <w:lvlJc w:val="left"/>
+      <w:pPr>
+        <w:ind w:left="720" w:hanging="360"/>
       </w:pPr>
       <w:rPr>
         <w:rFonts w:hint="default"/>
       </w:rPr>
     </w:lvl>
-    <w:lvl w:ilvl="3">
-      <w:start w:val="1"/>
-      <w:numFmt w:val="decimal"/>
-      <w:isLgl/>
-      <w:lvlText w:val="%1.%2.%3.%4"/>
-      <w:lvlJc w:val="left"/>
-      <w:pPr>
-        <w:ind w:left="2160" w:hanging="720"/>
-      </w:pPr>
-      <w:rPr>
-        <w:rFonts w:hint="default"/>
-      </w:rPr>
-    </w:lvl>
-    <w:lvl w:ilvl="4">
-      <w:start w:val="1"/>
-      <w:numFmt w:val="decimal"/>
-      <w:isLgl/>
-      <w:lvlText w:val="%1.%2.%3.%4.%5"/>
-      <w:lvlJc w:val="left"/>
-      <w:pPr>
-        <w:ind w:left="2880" w:hanging="1080"/>
-      </w:pPr>
-      <w:rPr>
-        <w:rFonts w:hint="default"/>
-      </w:rPr>
-    </w:lvl>
-    <w:lvl w:ilvl="5">
-      <w:start w:val="1"/>
-      <w:numFmt w:val="decimal"/>
-      <w:isLgl/>
-      <w:lvlText w:val="%1.%2.%3.%4.%5.%6"/>
-      <w:lvlJc w:val="left"/>
-      <w:pPr>
-        <w:ind w:left="3240" w:hanging="1080"/>
-      </w:pPr>
-      <w:rPr>
-        <w:rFonts w:hint="default"/>
-      </w:rPr>
-    </w:lvl>
-    <w:lvl w:ilvl="6">
-      <w:start w:val="1"/>
-      <w:numFmt w:val="decimal"/>
-      <w:isLgl/>
-      <w:lvlText w:val="%1.%2.%3.%4.%5.%6.%7"/>
-      <w:lvlJc w:val="left"/>
-      <w:pPr>
-        <w:ind w:left="3960" w:hanging="1440"/>
-      </w:pPr>
-      <w:rPr>
-        <w:rFonts w:hint="default"/>
-      </w:rPr>
-    </w:lvl>
-    <w:lvl w:ilvl="7">
-      <w:start w:val="1"/>
-      <w:numFmt w:val="decimal"/>
-      <w:isLgl/>
-      <w:lvlText w:val="%1.%2.%3.%4.%5.%6.%7.%8"/>
-      <w:lvlJc w:val="left"/>
-      <w:pPr>
-        <w:ind w:left="4320" w:hanging="1440"/>
-      </w:pPr>
-      <w:rPr>
-        <w:rFonts w:hint="default"/>
-      </w:rPr>
-    </w:lvl>
-    <w:lvl w:ilvl="8">
-      <w:start w:val="1"/>
-      <w:numFmt w:val="decimal"/>
-      <w:isLgl/>
-      <w:lvlText w:val="%1.%2.%3.%4.%5.%6.%7.%8.%9"/>
-      <w:lvlJc w:val="left"/>
-      <w:pPr>
-        <w:ind w:left="5040" w:hanging="1800"/>
-      </w:pPr>
-      <w:rPr>
-        <w:rFonts w:hint="default"/>
-      </w:rPr>
-    </w:lvl>
-  </w:abstractNum>
-  <w:abstractNum w:abstractNumId="4">
-    <w:nsid w:val="307119F5"/>
-    <w:multiLevelType w:val="hybridMultilevel"/>
-    <w:tmpl w:val="09EE3118"/>
-    <w:lvl w:ilvl="0" w:tplc="0415000F">
-      <w:start w:val="1"/>
-      <w:numFmt w:val="decimal"/>
-      <w:lvlText w:val="%1."/>
-      <w:lvlJc w:val="left"/>
-      <w:pPr>
-        <w:ind w:left="720" w:hanging="360"/>
-      </w:pPr>
-    </w:lvl>
     <w:lvl w:ilvl="1" w:tplc="04150019" w:tentative="1">
       <w:start w:val="1"/>
       <w:numFmt w:val="lowerLetter"/>
@@ -2318,120 +2681,7 @@
       </w:pPr>
     </w:lvl>
   </w:abstractNum>
-  <w:abstractNum w:abstractNumId="5">
-    <w:nsid w:val="36EA6FC5"/>
-    <w:multiLevelType w:val="hybridMultilevel"/>
-    <w:tmpl w:val="079E7A7A"/>
-    <w:lvl w:ilvl="0" w:tplc="3D8483B6">
-      <w:start w:val="1"/>
-      <w:numFmt w:val="bullet"/>
-      <w:lvlText w:val=""/>
-      <w:lvlJc w:val="left"/>
-      <w:pPr>
-        <w:ind w:left="720" w:hanging="360"/>
-      </w:pPr>
-      <w:rPr>
-        <w:rFonts w:ascii="Symbol" w:hAnsi="Symbol" w:hint="default"/>
-      </w:rPr>
-    </w:lvl>
-    <w:lvl w:ilvl="1" w:tplc="7B281AE2">
-      <w:start w:val="1"/>
-      <w:numFmt w:val="bullet"/>
-      <w:lvlText w:val="o"/>
-      <w:lvlJc w:val="left"/>
-      <w:pPr>
-        <w:ind w:left="1440" w:hanging="360"/>
-      </w:pPr>
-      <w:rPr>
-        <w:rFonts w:ascii="Courier New" w:hAnsi="Courier New" w:hint="default"/>
-      </w:rPr>
-    </w:lvl>
-    <w:lvl w:ilvl="2" w:tplc="DAD6C442">
-      <w:start w:val="1"/>
-      <w:numFmt w:val="bullet"/>
-      <w:lvlText w:val=""/>
-      <w:lvlJc w:val="left"/>
-      <w:pPr>
-        <w:ind w:left="2160" w:hanging="360"/>
-      </w:pPr>
-      <w:rPr>
-        <w:rFonts w:ascii="Wingdings" w:hAnsi="Wingdings" w:hint="default"/>
-      </w:rPr>
-    </w:lvl>
-    <w:lvl w:ilvl="3" w:tplc="B62425DE">
-      <w:start w:val="1"/>
-      <w:numFmt w:val="bullet"/>
-      <w:lvlText w:val=""/>
-      <w:lvlJc w:val="left"/>
-      <w:pPr>
-        <w:ind w:left="2880" w:hanging="360"/>
-      </w:pPr>
-      <w:rPr>
-        <w:rFonts w:ascii="Symbol" w:hAnsi="Symbol" w:hint="default"/>
-      </w:rPr>
-    </w:lvl>
-    <w:lvl w:ilvl="4" w:tplc="1E66A2A6">
-      <w:start w:val="1"/>
-      <w:numFmt w:val="bullet"/>
-      <w:lvlText w:val="o"/>
-      <w:lvlJc w:val="left"/>
-      <w:pPr>
-        <w:ind w:left="3600" w:hanging="360"/>
-      </w:pPr>
-      <w:rPr>
-        <w:rFonts w:ascii="Courier New" w:hAnsi="Courier New" w:hint="default"/>
-      </w:rPr>
-    </w:lvl>
-    <w:lvl w:ilvl="5" w:tplc="44F009BA">
-      <w:start w:val="1"/>
-      <w:numFmt w:val="bullet"/>
-      <w:lvlText w:val=""/>
-      <w:lvlJc w:val="left"/>
-      <w:pPr>
-        <w:ind w:left="4320" w:hanging="360"/>
-      </w:pPr>
-      <w:rPr>
-        <w:rFonts w:ascii="Wingdings" w:hAnsi="Wingdings" w:hint="default"/>
-      </w:rPr>
-    </w:lvl>
-    <w:lvl w:ilvl="6" w:tplc="8F206C1A">
-      <w:start w:val="1"/>
-      <w:numFmt w:val="bullet"/>
-      <w:lvlText w:val=""/>
-      <w:lvlJc w:val="left"/>
-      <w:pPr>
-        <w:ind w:left="5040" w:hanging="360"/>
-      </w:pPr>
-      <w:rPr>
-        <w:rFonts w:ascii="Symbol" w:hAnsi="Symbol" w:hint="default"/>
-      </w:rPr>
-    </w:lvl>
-    <w:lvl w:ilvl="7" w:tplc="852EB8BE">
-      <w:start w:val="1"/>
-      <w:numFmt w:val="bullet"/>
-      <w:lvlText w:val="o"/>
-      <w:lvlJc w:val="left"/>
-      <w:pPr>
-        <w:ind w:left="5760" w:hanging="360"/>
-      </w:pPr>
-      <w:rPr>
-        <w:rFonts w:ascii="Courier New" w:hAnsi="Courier New" w:hint="default"/>
-      </w:rPr>
-    </w:lvl>
-    <w:lvl w:ilvl="8" w:tplc="DB04BC82">
-      <w:start w:val="1"/>
-      <w:numFmt w:val="bullet"/>
-      <w:lvlText w:val=""/>
-      <w:lvlJc w:val="left"/>
-      <w:pPr>
-        <w:ind w:left="6480" w:hanging="360"/>
-      </w:pPr>
-      <w:rPr>
-        <w:rFonts w:ascii="Wingdings" w:hAnsi="Wingdings" w:hint="default"/>
-      </w:rPr>
-    </w:lvl>
-  </w:abstractNum>
-  <w:abstractNum w:abstractNumId="6">
+  <w:abstractNum w:abstractNumId="8">
     <w:nsid w:val="39036155"/>
     <w:multiLevelType w:val="multilevel"/>
     <w:tmpl w:val="C142B1C8"/>
@@ -2552,7 +2802,97 @@
       </w:rPr>
     </w:lvl>
   </w:abstractNum>
-  <w:abstractNum w:abstractNumId="7">
+  <w:abstractNum w:abstractNumId="9">
+    <w:nsid w:val="3A3F454D"/>
+    <w:multiLevelType w:val="hybridMultilevel"/>
+    <w:tmpl w:val="5F0A8770"/>
+    <w:lvl w:ilvl="0" w:tplc="F3FCCB28">
+      <w:start w:val="1"/>
+      <w:numFmt w:val="decimal"/>
+      <w:lvlText w:val="%1."/>
+      <w:lvlJc w:val="left"/>
+      <w:pPr>
+        <w:ind w:left="360" w:hanging="360"/>
+      </w:pPr>
+      <w:rPr>
+        <w:rFonts w:asciiTheme="minorHAnsi" w:eastAsia="Times New Roman" w:hAnsiTheme="minorHAnsi" w:hint="default"/>
+        <w:b/>
+      </w:rPr>
+    </w:lvl>
+    <w:lvl w:ilvl="1" w:tplc="04150019" w:tentative="1">
+      <w:start w:val="1"/>
+      <w:numFmt w:val="lowerLetter"/>
+      <w:lvlText w:val="%2."/>
+      <w:lvlJc w:val="left"/>
+      <w:pPr>
+        <w:ind w:left="1080" w:hanging="360"/>
+      </w:pPr>
+    </w:lvl>
+    <w:lvl w:ilvl="2" w:tplc="0415001B" w:tentative="1">
+      <w:start w:val="1"/>
+      <w:numFmt w:val="lowerRoman"/>
+      <w:lvlText w:val="%3."/>
+      <w:lvlJc w:val="right"/>
+      <w:pPr>
+        <w:ind w:left="1800" w:hanging="180"/>
+      </w:pPr>
+    </w:lvl>
+    <w:lvl w:ilvl="3" w:tplc="0415000F" w:tentative="1">
+      <w:start w:val="1"/>
+      <w:numFmt w:val="decimal"/>
+      <w:lvlText w:val="%4."/>
+      <w:lvlJc w:val="left"/>
+      <w:pPr>
+        <w:ind w:left="2520" w:hanging="360"/>
+      </w:pPr>
+    </w:lvl>
+    <w:lvl w:ilvl="4" w:tplc="04150019" w:tentative="1">
+      <w:start w:val="1"/>
+      <w:numFmt w:val="lowerLetter"/>
+      <w:lvlText w:val="%5."/>
+      <w:lvlJc w:val="left"/>
+      <w:pPr>
+        <w:ind w:left="3240" w:hanging="360"/>
+      </w:pPr>
+    </w:lvl>
+    <w:lvl w:ilvl="5" w:tplc="0415001B" w:tentative="1">
+      <w:start w:val="1"/>
+      <w:numFmt w:val="lowerRoman"/>
+      <w:lvlText w:val="%6."/>
+      <w:lvlJc w:val="right"/>
+      <w:pPr>
+        <w:ind w:left="3960" w:hanging="180"/>
+      </w:pPr>
+    </w:lvl>
+    <w:lvl w:ilvl="6" w:tplc="0415000F" w:tentative="1">
+      <w:start w:val="1"/>
+      <w:numFmt w:val="decimal"/>
+      <w:lvlText w:val="%7."/>
+      <w:lvlJc w:val="left"/>
+      <w:pPr>
+        <w:ind w:left="4680" w:hanging="360"/>
+      </w:pPr>
+    </w:lvl>
+    <w:lvl w:ilvl="7" w:tplc="04150019" w:tentative="1">
+      <w:start w:val="1"/>
+      <w:numFmt w:val="lowerLetter"/>
+      <w:lvlText w:val="%8."/>
+      <w:lvlJc w:val="left"/>
+      <w:pPr>
+        <w:ind w:left="5400" w:hanging="360"/>
+      </w:pPr>
+    </w:lvl>
+    <w:lvl w:ilvl="8" w:tplc="0415001B" w:tentative="1">
+      <w:start w:val="1"/>
+      <w:numFmt w:val="lowerRoman"/>
+      <w:lvlText w:val="%9."/>
+      <w:lvlJc w:val="right"/>
+      <w:pPr>
+        <w:ind w:left="6120" w:hanging="180"/>
+      </w:pPr>
+    </w:lvl>
+  </w:abstractNum>
+  <w:abstractNum w:abstractNumId="10">
     <w:nsid w:val="3B0749F8"/>
     <w:multiLevelType w:val="hybridMultilevel"/>
     <w:tmpl w:val="CAC47400"/>
@@ -2641,7 +2981,657 @@
       </w:pPr>
     </w:lvl>
   </w:abstractNum>
-  <w:abstractNum w:abstractNumId="8">
+  <w:abstractNum w:abstractNumId="11">
+    <w:nsid w:val="49F2023C"/>
+    <w:multiLevelType w:val="hybridMultilevel"/>
+    <w:tmpl w:val="823CC596"/>
+    <w:lvl w:ilvl="0" w:tplc="0415000F">
+      <w:start w:val="1"/>
+      <w:numFmt w:val="decimal"/>
+      <w:lvlText w:val="%1."/>
+      <w:lvlJc w:val="left"/>
+      <w:pPr>
+        <w:ind w:left="720" w:hanging="360"/>
+      </w:pPr>
+      <w:rPr>
+        <w:rFonts w:hint="default"/>
+      </w:rPr>
+    </w:lvl>
+    <w:lvl w:ilvl="1" w:tplc="04150019">
+      <w:start w:val="1"/>
+      <w:numFmt w:val="lowerLetter"/>
+      <w:lvlText w:val="%2."/>
+      <w:lvlJc w:val="left"/>
+      <w:pPr>
+        <w:ind w:left="1440" w:hanging="360"/>
+      </w:pPr>
+    </w:lvl>
+    <w:lvl w:ilvl="2" w:tplc="0415001B" w:tentative="1">
+      <w:start w:val="1"/>
+      <w:numFmt w:val="lowerRoman"/>
+      <w:lvlText w:val="%3."/>
+      <w:lvlJc w:val="right"/>
+      <w:pPr>
+        <w:ind w:left="2160" w:hanging="180"/>
+      </w:pPr>
+    </w:lvl>
+    <w:lvl w:ilvl="3" w:tplc="0415000F" w:tentative="1">
+      <w:start w:val="1"/>
+      <w:numFmt w:val="decimal"/>
+      <w:lvlText w:val="%4."/>
+      <w:lvlJc w:val="left"/>
+      <w:pPr>
+        <w:ind w:left="2880" w:hanging="360"/>
+      </w:pPr>
+    </w:lvl>
+    <w:lvl w:ilvl="4" w:tplc="04150019" w:tentative="1">
+      <w:start w:val="1"/>
+      <w:numFmt w:val="lowerLetter"/>
+      <w:lvlText w:val="%5."/>
+      <w:lvlJc w:val="left"/>
+      <w:pPr>
+        <w:ind w:left="3600" w:hanging="360"/>
+      </w:pPr>
+    </w:lvl>
+    <w:lvl w:ilvl="5" w:tplc="0415001B" w:tentative="1">
+      <w:start w:val="1"/>
+      <w:numFmt w:val="lowerRoman"/>
+      <w:lvlText w:val="%6."/>
+      <w:lvlJc w:val="right"/>
+      <w:pPr>
+        <w:ind w:left="4320" w:hanging="180"/>
+      </w:pPr>
+    </w:lvl>
+    <w:lvl w:ilvl="6" w:tplc="0415000F" w:tentative="1">
+      <w:start w:val="1"/>
+      <w:numFmt w:val="decimal"/>
+      <w:lvlText w:val="%7."/>
+      <w:lvlJc w:val="left"/>
+      <w:pPr>
+        <w:ind w:left="5040" w:hanging="360"/>
+      </w:pPr>
+    </w:lvl>
+    <w:lvl w:ilvl="7" w:tplc="04150019" w:tentative="1">
+      <w:start w:val="1"/>
+      <w:numFmt w:val="lowerLetter"/>
+      <w:lvlText w:val="%8."/>
+      <w:lvlJc w:val="left"/>
+      <w:pPr>
+        <w:ind w:left="5760" w:hanging="360"/>
+      </w:pPr>
+    </w:lvl>
+    <w:lvl w:ilvl="8" w:tplc="0415001B" w:tentative="1">
+      <w:start w:val="1"/>
+      <w:numFmt w:val="lowerRoman"/>
+      <w:lvlText w:val="%9."/>
+      <w:lvlJc w:val="right"/>
+      <w:pPr>
+        <w:ind w:left="6480" w:hanging="180"/>
+      </w:pPr>
+    </w:lvl>
+  </w:abstractNum>
+  <w:abstractNum w:abstractNumId="12">
+    <w:nsid w:val="49FC1844"/>
+    <w:multiLevelType w:val="hybridMultilevel"/>
+    <w:tmpl w:val="2CD8D508"/>
+    <w:lvl w:ilvl="0" w:tplc="0415000F">
+      <w:start w:val="1"/>
+      <w:numFmt w:val="decimal"/>
+      <w:lvlText w:val="%1."/>
+      <w:lvlJc w:val="left"/>
+      <w:pPr>
+        <w:ind w:left="720" w:hanging="360"/>
+      </w:pPr>
+      <w:rPr>
+        <w:rFonts w:hint="default"/>
+      </w:rPr>
+    </w:lvl>
+    <w:lvl w:ilvl="1" w:tplc="04150019" w:tentative="1">
+      <w:start w:val="1"/>
+      <w:numFmt w:val="lowerLetter"/>
+      <w:lvlText w:val="%2."/>
+      <w:lvlJc w:val="left"/>
+      <w:pPr>
+        <w:ind w:left="1440" w:hanging="360"/>
+      </w:pPr>
+    </w:lvl>
+    <w:lvl w:ilvl="2" w:tplc="0415001B" w:tentative="1">
+      <w:start w:val="1"/>
+      <w:numFmt w:val="lowerRoman"/>
+      <w:lvlText w:val="%3."/>
+      <w:lvlJc w:val="right"/>
+      <w:pPr>
+        <w:ind w:left="2160" w:hanging="180"/>
+      </w:pPr>
+    </w:lvl>
+    <w:lvl w:ilvl="3" w:tplc="0415000F" w:tentative="1">
+      <w:start w:val="1"/>
+      <w:numFmt w:val="decimal"/>
+      <w:lvlText w:val="%4."/>
+      <w:lvlJc w:val="left"/>
+      <w:pPr>
+        <w:ind w:left="2880" w:hanging="360"/>
+      </w:pPr>
+    </w:lvl>
+    <w:lvl w:ilvl="4" w:tplc="04150019" w:tentative="1">
+      <w:start w:val="1"/>
+      <w:numFmt w:val="lowerLetter"/>
+      <w:lvlText w:val="%5."/>
+      <w:lvlJc w:val="left"/>
+      <w:pPr>
+        <w:ind w:left="3600" w:hanging="360"/>
+      </w:pPr>
+    </w:lvl>
+    <w:lvl w:ilvl="5" w:tplc="0415001B" w:tentative="1">
+      <w:start w:val="1"/>
+      <w:numFmt w:val="lowerRoman"/>
+      <w:lvlText w:val="%6."/>
+      <w:lvlJc w:val="right"/>
+      <w:pPr>
+        <w:ind w:left="4320" w:hanging="180"/>
+      </w:pPr>
+    </w:lvl>
+    <w:lvl w:ilvl="6" w:tplc="0415000F" w:tentative="1">
+      <w:start w:val="1"/>
+      <w:numFmt w:val="decimal"/>
+      <w:lvlText w:val="%7."/>
+      <w:lvlJc w:val="left"/>
+      <w:pPr>
+        <w:ind w:left="5040" w:hanging="360"/>
+      </w:pPr>
+    </w:lvl>
+    <w:lvl w:ilvl="7" w:tplc="04150019" w:tentative="1">
+      <w:start w:val="1"/>
+      <w:numFmt w:val="lowerLetter"/>
+      <w:lvlText w:val="%8."/>
+      <w:lvlJc w:val="left"/>
+      <w:pPr>
+        <w:ind w:left="5760" w:hanging="360"/>
+      </w:pPr>
+    </w:lvl>
+    <w:lvl w:ilvl="8" w:tplc="0415001B" w:tentative="1">
+      <w:start w:val="1"/>
+      <w:numFmt w:val="lowerRoman"/>
+      <w:lvlText w:val="%9."/>
+      <w:lvlJc w:val="right"/>
+      <w:pPr>
+        <w:ind w:left="6480" w:hanging="180"/>
+      </w:pPr>
+    </w:lvl>
+  </w:abstractNum>
+  <w:abstractNum w:abstractNumId="13">
+    <w:nsid w:val="4B8C766A"/>
+    <w:multiLevelType w:val="hybridMultilevel"/>
+    <w:tmpl w:val="94203264"/>
+    <w:lvl w:ilvl="0" w:tplc="0415000F">
+      <w:start w:val="1"/>
+      <w:numFmt w:val="decimal"/>
+      <w:lvlText w:val="%1."/>
+      <w:lvlJc w:val="left"/>
+      <w:pPr>
+        <w:ind w:left="720" w:hanging="360"/>
+      </w:pPr>
+      <w:rPr>
+        <w:rFonts w:hint="default"/>
+      </w:rPr>
+    </w:lvl>
+    <w:lvl w:ilvl="1" w:tplc="04150019" w:tentative="1">
+      <w:start w:val="1"/>
+      <w:numFmt w:val="lowerLetter"/>
+      <w:lvlText w:val="%2."/>
+      <w:lvlJc w:val="left"/>
+      <w:pPr>
+        <w:ind w:left="1440" w:hanging="360"/>
+      </w:pPr>
+    </w:lvl>
+    <w:lvl w:ilvl="2" w:tplc="0415001B" w:tentative="1">
+      <w:start w:val="1"/>
+      <w:numFmt w:val="lowerRoman"/>
+      <w:lvlText w:val="%3."/>
+      <w:lvlJc w:val="right"/>
+      <w:pPr>
+        <w:ind w:left="2160" w:hanging="180"/>
+      </w:pPr>
+    </w:lvl>
+    <w:lvl w:ilvl="3" w:tplc="0415000F" w:tentative="1">
+      <w:start w:val="1"/>
+      <w:numFmt w:val="decimal"/>
+      <w:lvlText w:val="%4."/>
+      <w:lvlJc w:val="left"/>
+      <w:pPr>
+        <w:ind w:left="2880" w:hanging="360"/>
+      </w:pPr>
+    </w:lvl>
+    <w:lvl w:ilvl="4" w:tplc="04150019" w:tentative="1">
+      <w:start w:val="1"/>
+      <w:numFmt w:val="lowerLetter"/>
+      <w:lvlText w:val="%5."/>
+      <w:lvlJc w:val="left"/>
+      <w:pPr>
+        <w:ind w:left="3600" w:hanging="360"/>
+      </w:pPr>
+    </w:lvl>
+    <w:lvl w:ilvl="5" w:tplc="0415001B" w:tentative="1">
+      <w:start w:val="1"/>
+      <w:numFmt w:val="lowerRoman"/>
+      <w:lvlText w:val="%6."/>
+      <w:lvlJc w:val="right"/>
+      <w:pPr>
+        <w:ind w:left="4320" w:hanging="180"/>
+      </w:pPr>
+    </w:lvl>
+    <w:lvl w:ilvl="6" w:tplc="0415000F" w:tentative="1">
+      <w:start w:val="1"/>
+      <w:numFmt w:val="decimal"/>
+      <w:lvlText w:val="%7."/>
+      <w:lvlJc w:val="left"/>
+      <w:pPr>
+        <w:ind w:left="5040" w:hanging="360"/>
+      </w:pPr>
+    </w:lvl>
+    <w:lvl w:ilvl="7" w:tplc="04150019" w:tentative="1">
+      <w:start w:val="1"/>
+      <w:numFmt w:val="lowerLetter"/>
+      <w:lvlText w:val="%8."/>
+      <w:lvlJc w:val="left"/>
+      <w:pPr>
+        <w:ind w:left="5760" w:hanging="360"/>
+      </w:pPr>
+    </w:lvl>
+    <w:lvl w:ilvl="8" w:tplc="0415001B" w:tentative="1">
+      <w:start w:val="1"/>
+      <w:numFmt w:val="lowerRoman"/>
+      <w:lvlText w:val="%9."/>
+      <w:lvlJc w:val="right"/>
+      <w:pPr>
+        <w:ind w:left="6480" w:hanging="180"/>
+      </w:pPr>
+    </w:lvl>
+  </w:abstractNum>
+  <w:abstractNum w:abstractNumId="14">
+    <w:nsid w:val="522A5683"/>
+    <w:multiLevelType w:val="hybridMultilevel"/>
+    <w:tmpl w:val="A0602188"/>
+    <w:lvl w:ilvl="0" w:tplc="6762A5D6">
+      <w:start w:val="1"/>
+      <w:numFmt w:val="decimal"/>
+      <w:lvlText w:val="%1."/>
+      <w:lvlJc w:val="left"/>
+      <w:pPr>
+        <w:ind w:left="720" w:hanging="360"/>
+      </w:pPr>
+      <w:rPr>
+        <w:rFonts w:ascii="Calibri" w:hAnsi="Calibri" w:hint="default"/>
+      </w:rPr>
+    </w:lvl>
+    <w:lvl w:ilvl="1" w:tplc="04150019" w:tentative="1">
+      <w:start w:val="1"/>
+      <w:numFmt w:val="lowerLetter"/>
+      <w:lvlText w:val="%2."/>
+      <w:lvlJc w:val="left"/>
+      <w:pPr>
+        <w:ind w:left="1440" w:hanging="360"/>
+      </w:pPr>
+    </w:lvl>
+    <w:lvl w:ilvl="2" w:tplc="0415001B" w:tentative="1">
+      <w:start w:val="1"/>
+      <w:numFmt w:val="lowerRoman"/>
+      <w:lvlText w:val="%3."/>
+      <w:lvlJc w:val="right"/>
+      <w:pPr>
+        <w:ind w:left="2160" w:hanging="180"/>
+      </w:pPr>
+    </w:lvl>
+    <w:lvl w:ilvl="3" w:tplc="0415000F" w:tentative="1">
+      <w:start w:val="1"/>
+      <w:numFmt w:val="decimal"/>
+      <w:lvlText w:val="%4."/>
+      <w:lvlJc w:val="left"/>
+      <w:pPr>
+        <w:ind w:left="2880" w:hanging="360"/>
+      </w:pPr>
+    </w:lvl>
+    <w:lvl w:ilvl="4" w:tplc="04150019" w:tentative="1">
+      <w:start w:val="1"/>
+      <w:numFmt w:val="lowerLetter"/>
+      <w:lvlText w:val="%5."/>
+      <w:lvlJc w:val="left"/>
+      <w:pPr>
+        <w:ind w:left="3600" w:hanging="360"/>
+      </w:pPr>
+    </w:lvl>
+    <w:lvl w:ilvl="5" w:tplc="0415001B" w:tentative="1">
+      <w:start w:val="1"/>
+      <w:numFmt w:val="lowerRoman"/>
+      <w:lvlText w:val="%6."/>
+      <w:lvlJc w:val="right"/>
+      <w:pPr>
+        <w:ind w:left="4320" w:hanging="180"/>
+      </w:pPr>
+    </w:lvl>
+    <w:lvl w:ilvl="6" w:tplc="0415000F" w:tentative="1">
+      <w:start w:val="1"/>
+      <w:numFmt w:val="decimal"/>
+      <w:lvlText w:val="%7."/>
+      <w:lvlJc w:val="left"/>
+      <w:pPr>
+        <w:ind w:left="5040" w:hanging="360"/>
+      </w:pPr>
+    </w:lvl>
+    <w:lvl w:ilvl="7" w:tplc="04150019" w:tentative="1">
+      <w:start w:val="1"/>
+      <w:numFmt w:val="lowerLetter"/>
+      <w:lvlText w:val="%8."/>
+      <w:lvlJc w:val="left"/>
+      <w:pPr>
+        <w:ind w:left="5760" w:hanging="360"/>
+      </w:pPr>
+    </w:lvl>
+    <w:lvl w:ilvl="8" w:tplc="0415001B" w:tentative="1">
+      <w:start w:val="1"/>
+      <w:numFmt w:val="lowerRoman"/>
+      <w:lvlText w:val="%9."/>
+      <w:lvlJc w:val="right"/>
+      <w:pPr>
+        <w:ind w:left="6480" w:hanging="180"/>
+      </w:pPr>
+    </w:lvl>
+  </w:abstractNum>
+  <w:abstractNum w:abstractNumId="15">
+    <w:nsid w:val="5818504E"/>
+    <w:multiLevelType w:val="hybridMultilevel"/>
+    <w:tmpl w:val="F5D0ED76"/>
+    <w:lvl w:ilvl="0" w:tplc="D97E7042">
+      <w:start w:val="2"/>
+      <w:numFmt w:val="decimal"/>
+      <w:lvlText w:val="%1"/>
+      <w:lvlJc w:val="left"/>
+      <w:pPr>
+        <w:tabs>
+          <w:tab w:val="num" w:pos="1410"/>
+        </w:tabs>
+        <w:ind w:left="1410" w:hanging="705"/>
+      </w:pPr>
+      <w:rPr>
+        <w:rFonts w:hint="default"/>
+      </w:rPr>
+    </w:lvl>
+    <w:lvl w:ilvl="1" w:tplc="04150019" w:tentative="1">
+      <w:start w:val="1"/>
+      <w:numFmt w:val="lowerLetter"/>
+      <w:lvlText w:val="%2."/>
+      <w:lvlJc w:val="left"/>
+      <w:pPr>
+        <w:tabs>
+          <w:tab w:val="num" w:pos="1785"/>
+        </w:tabs>
+        <w:ind w:left="1785" w:hanging="360"/>
+      </w:pPr>
+    </w:lvl>
+    <w:lvl w:ilvl="2" w:tplc="0415001B" w:tentative="1">
+      <w:start w:val="1"/>
+      <w:numFmt w:val="lowerRoman"/>
+      <w:lvlText w:val="%3."/>
+      <w:lvlJc w:val="right"/>
+      <w:pPr>
+        <w:tabs>
+          <w:tab w:val="num" w:pos="2505"/>
+        </w:tabs>
+        <w:ind w:left="2505" w:hanging="180"/>
+      </w:pPr>
+    </w:lvl>
+    <w:lvl w:ilvl="3" w:tplc="0415000F" w:tentative="1">
+      <w:start w:val="1"/>
+      <w:numFmt w:val="decimal"/>
+      <w:lvlText w:val="%4."/>
+      <w:lvlJc w:val="left"/>
+      <w:pPr>
+        <w:tabs>
+          <w:tab w:val="num" w:pos="3225"/>
+        </w:tabs>
+        <w:ind w:left="3225" w:hanging="360"/>
+      </w:pPr>
+    </w:lvl>
+    <w:lvl w:ilvl="4" w:tplc="04150019" w:tentative="1">
+      <w:start w:val="1"/>
+      <w:numFmt w:val="lowerLetter"/>
+      <w:lvlText w:val="%5."/>
+      <w:lvlJc w:val="left"/>
+      <w:pPr>
+        <w:tabs>
+          <w:tab w:val="num" w:pos="3945"/>
+        </w:tabs>
+        <w:ind w:left="3945" w:hanging="360"/>
+      </w:pPr>
+    </w:lvl>
+    <w:lvl w:ilvl="5" w:tplc="0415001B" w:tentative="1">
+      <w:start w:val="1"/>
+      <w:numFmt w:val="lowerRoman"/>
+      <w:lvlText w:val="%6."/>
+      <w:lvlJc w:val="right"/>
+      <w:pPr>
+        <w:tabs>
+          <w:tab w:val="num" w:pos="4665"/>
+        </w:tabs>
+        <w:ind w:left="4665" w:hanging="180"/>
+      </w:pPr>
+    </w:lvl>
+    <w:lvl w:ilvl="6" w:tplc="0415000F" w:tentative="1">
+      <w:start w:val="1"/>
+      <w:numFmt w:val="decimal"/>
+      <w:lvlText w:val="%7."/>
+      <w:lvlJc w:val="left"/>
+      <w:pPr>
+        <w:tabs>
+          <w:tab w:val="num" w:pos="5385"/>
+        </w:tabs>
+        <w:ind w:left="5385" w:hanging="360"/>
+      </w:pPr>
+    </w:lvl>
+    <w:lvl w:ilvl="7" w:tplc="04150019" w:tentative="1">
+      <w:start w:val="1"/>
+      <w:numFmt w:val="lowerLetter"/>
+      <w:lvlText w:val="%8."/>
+      <w:lvlJc w:val="left"/>
+      <w:pPr>
+        <w:tabs>
+          <w:tab w:val="num" w:pos="6105"/>
+        </w:tabs>
+        <w:ind w:left="6105" w:hanging="360"/>
+      </w:pPr>
+    </w:lvl>
+    <w:lvl w:ilvl="8" w:tplc="0415001B" w:tentative="1">
+      <w:start w:val="1"/>
+      <w:numFmt w:val="lowerRoman"/>
+      <w:lvlText w:val="%9."/>
+      <w:lvlJc w:val="right"/>
+      <w:pPr>
+        <w:tabs>
+          <w:tab w:val="num" w:pos="6825"/>
+        </w:tabs>
+        <w:ind w:left="6825" w:hanging="180"/>
+      </w:pPr>
+    </w:lvl>
+  </w:abstractNum>
+  <w:abstractNum w:abstractNumId="16">
+    <w:nsid w:val="59C07079"/>
+    <w:multiLevelType w:val="hybridMultilevel"/>
+    <w:tmpl w:val="F15853C2"/>
+    <w:lvl w:ilvl="0" w:tplc="4544930E">
+      <w:start w:val="1"/>
+      <w:numFmt w:val="decimal"/>
+      <w:lvlText w:val="%1."/>
+      <w:lvlJc w:val="left"/>
+      <w:pPr>
+        <w:ind w:left="1080" w:hanging="360"/>
+      </w:pPr>
+      <w:rPr>
+        <w:rFonts w:hint="default"/>
+      </w:rPr>
+    </w:lvl>
+    <w:lvl w:ilvl="1" w:tplc="04150019" w:tentative="1">
+      <w:start w:val="1"/>
+      <w:numFmt w:val="lowerLetter"/>
+      <w:lvlText w:val="%2."/>
+      <w:lvlJc w:val="left"/>
+      <w:pPr>
+        <w:ind w:left="1800" w:hanging="360"/>
+      </w:pPr>
+    </w:lvl>
+    <w:lvl w:ilvl="2" w:tplc="0415001B" w:tentative="1">
+      <w:start w:val="1"/>
+      <w:numFmt w:val="lowerRoman"/>
+      <w:lvlText w:val="%3."/>
+      <w:lvlJc w:val="right"/>
+      <w:pPr>
+        <w:ind w:left="2520" w:hanging="180"/>
+      </w:pPr>
+    </w:lvl>
+    <w:lvl w:ilvl="3" w:tplc="0415000F" w:tentative="1">
+      <w:start w:val="1"/>
+      <w:numFmt w:val="decimal"/>
+      <w:lvlText w:val="%4."/>
+      <w:lvlJc w:val="left"/>
+      <w:pPr>
+        <w:ind w:left="3240" w:hanging="360"/>
+      </w:pPr>
+    </w:lvl>
+    <w:lvl w:ilvl="4" w:tplc="04150019" w:tentative="1">
+      <w:start w:val="1"/>
+      <w:numFmt w:val="lowerLetter"/>
+      <w:lvlText w:val="%5."/>
+      <w:lvlJc w:val="left"/>
+      <w:pPr>
+        <w:ind w:left="3960" w:hanging="360"/>
+      </w:pPr>
+    </w:lvl>
+    <w:lvl w:ilvl="5" w:tplc="0415001B" w:tentative="1">
+      <w:start w:val="1"/>
+      <w:numFmt w:val="lowerRoman"/>
+      <w:lvlText w:val="%6."/>
+      <w:lvlJc w:val="right"/>
+      <w:pPr>
+        <w:ind w:left="4680" w:hanging="180"/>
+      </w:pPr>
+    </w:lvl>
+    <w:lvl w:ilvl="6" w:tplc="0415000F" w:tentative="1">
+      <w:start w:val="1"/>
+      <w:numFmt w:val="decimal"/>
+      <w:lvlText w:val="%7."/>
+      <w:lvlJc w:val="left"/>
+      <w:pPr>
+        <w:ind w:left="5400" w:hanging="360"/>
+      </w:pPr>
+    </w:lvl>
+    <w:lvl w:ilvl="7" w:tplc="04150019" w:tentative="1">
+      <w:start w:val="1"/>
+      <w:numFmt w:val="lowerLetter"/>
+      <w:lvlText w:val="%8."/>
+      <w:lvlJc w:val="left"/>
+      <w:pPr>
+        <w:ind w:left="6120" w:hanging="360"/>
+      </w:pPr>
+    </w:lvl>
+    <w:lvl w:ilvl="8" w:tplc="0415001B" w:tentative="1">
+      <w:start w:val="1"/>
+      <w:numFmt w:val="lowerRoman"/>
+      <w:lvlText w:val="%9."/>
+      <w:lvlJc w:val="right"/>
+      <w:pPr>
+        <w:ind w:left="6840" w:hanging="180"/>
+      </w:pPr>
+    </w:lvl>
+  </w:abstractNum>
+  <w:abstractNum w:abstractNumId="17">
+    <w:nsid w:val="78EB126D"/>
+    <w:multiLevelType w:val="hybridMultilevel"/>
+    <w:tmpl w:val="7EF26FDE"/>
+    <w:lvl w:ilvl="0" w:tplc="0415000F">
+      <w:start w:val="1"/>
+      <w:numFmt w:val="decimal"/>
+      <w:lvlText w:val="%1."/>
+      <w:lvlJc w:val="left"/>
+      <w:pPr>
+        <w:ind w:left="720" w:hanging="360"/>
+      </w:pPr>
+      <w:rPr>
+        <w:rFonts w:hint="default"/>
+      </w:rPr>
+    </w:lvl>
+    <w:lvl w:ilvl="1" w:tplc="04150019" w:tentative="1">
+      <w:start w:val="1"/>
+      <w:numFmt w:val="lowerLetter"/>
+      <w:lvlText w:val="%2."/>
+      <w:lvlJc w:val="left"/>
+      <w:pPr>
+        <w:ind w:left="1440" w:hanging="360"/>
+      </w:pPr>
+    </w:lvl>
+    <w:lvl w:ilvl="2" w:tplc="0415001B" w:tentative="1">
+      <w:start w:val="1"/>
+      <w:numFmt w:val="lowerRoman"/>
+      <w:lvlText w:val="%3."/>
+      <w:lvlJc w:val="right"/>
+      <w:pPr>
+        <w:ind w:left="2160" w:hanging="180"/>
+      </w:pPr>
+    </w:lvl>
+    <w:lvl w:ilvl="3" w:tplc="0415000F" w:tentative="1">
+      <w:start w:val="1"/>
+      <w:numFmt w:val="decimal"/>
+      <w:lvlText w:val="%4."/>
+      <w:lvlJc w:val="left"/>
+      <w:pPr>
+        <w:ind w:left="2880" w:hanging="360"/>
+      </w:pPr>
+    </w:lvl>
+    <w:lvl w:ilvl="4" w:tplc="04150019" w:tentative="1">
+      <w:start w:val="1"/>
+      <w:numFmt w:val="lowerLetter"/>
+      <w:lvlText w:val="%5."/>
+      <w:lvlJc w:val="left"/>
+      <w:pPr>
+        <w:ind w:left="3600" w:hanging="360"/>
+      </w:pPr>
+    </w:lvl>
+    <w:lvl w:ilvl="5" w:tplc="0415001B" w:tentative="1">
+      <w:start w:val="1"/>
+      <w:numFmt w:val="lowerRoman"/>
+      <w:lvlText w:val="%6."/>
+      <w:lvlJc w:val="right"/>
+      <w:pPr>
+        <w:ind w:left="4320" w:hanging="180"/>
+      </w:pPr>
+    </w:lvl>
+    <w:lvl w:ilvl="6" w:tplc="0415000F" w:tentative="1">
+      <w:start w:val="1"/>
+      <w:numFmt w:val="decimal"/>
+      <w:lvlText w:val="%7."/>
+      <w:lvlJc w:val="left"/>
+      <w:pPr>
+        <w:ind w:left="5040" w:hanging="360"/>
+      </w:pPr>
+    </w:lvl>
+    <w:lvl w:ilvl="7" w:tplc="04150019" w:tentative="1">
+      <w:start w:val="1"/>
+      <w:numFmt w:val="lowerLetter"/>
+      <w:lvlText w:val="%8."/>
+      <w:lvlJc w:val="left"/>
+      <w:pPr>
+        <w:ind w:left="5760" w:hanging="360"/>
+      </w:pPr>
+    </w:lvl>
+    <w:lvl w:ilvl="8" w:tplc="0415001B" w:tentative="1">
+      <w:start w:val="1"/>
+      <w:numFmt w:val="lowerRoman"/>
+      <w:lvlText w:val="%9."/>
+      <w:lvlJc w:val="right"/>
+      <w:pPr>
+        <w:ind w:left="6480" w:hanging="180"/>
+      </w:pPr>
+    </w:lvl>
+  </w:abstractNum>
+  <w:abstractNum w:abstractNumId="18">
     <w:nsid w:val="7A5D1963"/>
     <w:multiLevelType w:val="hybridMultilevel"/>
     <w:tmpl w:val="D2D02956"/>
@@ -2757,100 +3747,11 @@
       </w:pPr>
     </w:lvl>
   </w:abstractNum>
-  <w:abstractNum w:abstractNumId="9">
-    <w:nsid w:val="7CAA48FA"/>
-    <w:multiLevelType w:val="hybridMultilevel"/>
-    <w:tmpl w:val="AF92FD20"/>
-    <w:lvl w:ilvl="0" w:tplc="0415000F">
-      <w:start w:val="1"/>
-      <w:numFmt w:val="decimal"/>
-      <w:lvlText w:val="%1."/>
-      <w:lvlJc w:val="left"/>
-      <w:pPr>
-        <w:ind w:left="720" w:hanging="360"/>
-      </w:pPr>
-      <w:rPr>
-        <w:rFonts w:hint="default"/>
-      </w:rPr>
-    </w:lvl>
-    <w:lvl w:ilvl="1" w:tplc="04150019" w:tentative="1">
-      <w:start w:val="1"/>
-      <w:numFmt w:val="lowerLetter"/>
-      <w:lvlText w:val="%2."/>
-      <w:lvlJc w:val="left"/>
-      <w:pPr>
-        <w:ind w:left="1440" w:hanging="360"/>
-      </w:pPr>
-    </w:lvl>
-    <w:lvl w:ilvl="2" w:tplc="0415001B" w:tentative="1">
-      <w:start w:val="1"/>
-      <w:numFmt w:val="lowerRoman"/>
-      <w:lvlText w:val="%3."/>
-      <w:lvlJc w:val="right"/>
-      <w:pPr>
-        <w:ind w:left="2160" w:hanging="180"/>
-      </w:pPr>
-    </w:lvl>
-    <w:lvl w:ilvl="3" w:tplc="0415000F" w:tentative="1">
-      <w:start w:val="1"/>
-      <w:numFmt w:val="decimal"/>
-      <w:lvlText w:val="%4."/>
-      <w:lvlJc w:val="left"/>
-      <w:pPr>
-        <w:ind w:left="2880" w:hanging="360"/>
-      </w:pPr>
-    </w:lvl>
-    <w:lvl w:ilvl="4" w:tplc="04150019" w:tentative="1">
-      <w:start w:val="1"/>
-      <w:numFmt w:val="lowerLetter"/>
-      <w:lvlText w:val="%5."/>
-      <w:lvlJc w:val="left"/>
-      <w:pPr>
-        <w:ind w:left="3600" w:hanging="360"/>
-      </w:pPr>
-    </w:lvl>
-    <w:lvl w:ilvl="5" w:tplc="0415001B" w:tentative="1">
-      <w:start w:val="1"/>
-      <w:numFmt w:val="lowerRoman"/>
-      <w:lvlText w:val="%6."/>
-      <w:lvlJc w:val="right"/>
-      <w:pPr>
-        <w:ind w:left="4320" w:hanging="180"/>
-      </w:pPr>
-    </w:lvl>
-    <w:lvl w:ilvl="6" w:tplc="0415000F" w:tentative="1">
-      <w:start w:val="1"/>
-      <w:numFmt w:val="decimal"/>
-      <w:lvlText w:val="%7."/>
-      <w:lvlJc w:val="left"/>
-      <w:pPr>
-        <w:ind w:left="5040" w:hanging="360"/>
-      </w:pPr>
-    </w:lvl>
-    <w:lvl w:ilvl="7" w:tplc="04150019" w:tentative="1">
-      <w:start w:val="1"/>
-      <w:numFmt w:val="lowerLetter"/>
-      <w:lvlText w:val="%8."/>
-      <w:lvlJc w:val="left"/>
-      <w:pPr>
-        <w:ind w:left="5760" w:hanging="360"/>
-      </w:pPr>
-    </w:lvl>
-    <w:lvl w:ilvl="8" w:tplc="0415001B" w:tentative="1">
-      <w:start w:val="1"/>
-      <w:numFmt w:val="lowerRoman"/>
-      <w:lvlText w:val="%9."/>
-      <w:lvlJc w:val="right"/>
-      <w:pPr>
-        <w:ind w:left="6480" w:hanging="180"/>
-      </w:pPr>
-    </w:lvl>
-  </w:abstractNum>
   <w:num w:numId="1">
-    <w:abstractNumId w:val="8"/>
+    <w:abstractNumId w:val="18"/>
   </w:num>
   <w:num w:numId="2">
-    <w:abstractNumId w:val="6"/>
+    <w:abstractNumId w:val="8"/>
   </w:num>
   <w:num w:numId="3">
     <w:abstractNumId w:val="0"/>
@@ -2859,21 +3760,48 @@
     <w:abstractNumId w:val="1"/>
   </w:num>
   <w:num w:numId="5">
-    <w:abstractNumId w:val="7"/>
+    <w:abstractNumId w:val="10"/>
   </w:num>
   <w:num w:numId="6">
-    <w:abstractNumId w:val="5"/>
+    <w:abstractNumId w:val="3"/>
   </w:num>
   <w:num w:numId="7">
-    <w:abstractNumId w:val="4"/>
+    <w:abstractNumId w:val="6"/>
   </w:num>
   <w:num w:numId="8">
-    <w:abstractNumId w:val="3"/>
+    <w:abstractNumId w:val="14"/>
   </w:num>
   <w:num w:numId="9">
     <w:abstractNumId w:val="9"/>
   </w:num>
   <w:num w:numId="10">
+    <w:abstractNumId w:val="13"/>
+  </w:num>
+  <w:num w:numId="11">
+    <w:abstractNumId w:val="7"/>
+  </w:num>
+  <w:num w:numId="12">
+    <w:abstractNumId w:val="17"/>
+  </w:num>
+  <w:num w:numId="13">
+    <w:abstractNumId w:val="16"/>
+  </w:num>
+  <w:num w:numId="14">
+    <w:abstractNumId w:val="12"/>
+  </w:num>
+  <w:num w:numId="15">
+    <w:abstractNumId w:val="5"/>
+  </w:num>
+  <w:num w:numId="16">
+    <w:abstractNumId w:val="4"/>
+  </w:num>
+  <w:num w:numId="17">
+    <w:abstractNumId w:val="15"/>
+  </w:num>
+  <w:num w:numId="18">
+    <w:abstractNumId w:val="11"/>
+  </w:num>
+  <w:num w:numId="19">
     <w:abstractNumId w:val="2"/>
   </w:num>
 </w:numbering>
@@ -3576,442 +4504,65 @@
       <w:u w:val="single"/>
     </w:rPr>
   </w:style>
-  <w:style w:type="paragraph" w:styleId="Tekstprzypisukocowego">
-    <w:name w:val="endnote text"/>
+  <w:style w:type="paragraph" w:styleId="HTML-wstpniesformatowany">
+    <w:name w:val="HTML Preformatted"/>
     <w:basedOn w:val="Normalny"/>
-    <w:link w:val="TekstprzypisukocowegoZnak"/>
+    <w:link w:val="HTML-wstpniesformatowanyZnak"/>
     <w:uiPriority w:val="99"/>
     <w:semiHidden/>
     <w:unhideWhenUsed/>
-    <w:rsid w:val="00AC5FCF"/>
+    <w:rsid w:val="0032672B"/>
+    <w:pPr>
+      <w:tabs>
+        <w:tab w:val="left" w:pos="916"/>
+        <w:tab w:val="left" w:pos="1832"/>
+        <w:tab w:val="left" w:pos="2748"/>
+        <w:tab w:val="left" w:pos="3664"/>
+        <w:tab w:val="left" w:pos="4580"/>
+        <w:tab w:val="left" w:pos="5496"/>
+        <w:tab w:val="left" w:pos="6412"/>
+        <w:tab w:val="left" w:pos="7328"/>
+        <w:tab w:val="left" w:pos="8244"/>
+        <w:tab w:val="left" w:pos="9160"/>
+        <w:tab w:val="left" w:pos="10076"/>
+        <w:tab w:val="left" w:pos="10992"/>
+        <w:tab w:val="left" w:pos="11908"/>
+        <w:tab w:val="left" w:pos="12824"/>
+        <w:tab w:val="left" w:pos="13740"/>
+        <w:tab w:val="left" w:pos="14656"/>
+      </w:tabs>
+    </w:pPr>
     <w:rPr>
+      <w:rFonts w:ascii="Courier New" w:hAnsi="Courier New" w:cs="Courier New"/>
       <w:sz w:val="20"/>
       <w:szCs w:val="20"/>
     </w:rPr>
   </w:style>
-  <w:style w:type="character" w:customStyle="1" w:styleId="TekstprzypisukocowegoZnak">
-    <w:name w:val="Tekst przypisu końcowego Znak"/>
+  <w:style w:type="character" w:customStyle="1" w:styleId="HTML-wstpniesformatowanyZnak">
+    <w:name w:val="HTML - wstępnie sformatowany Znak"/>
     <w:basedOn w:val="Domylnaczcionkaakapitu"/>
-    <w:link w:val="Tekstprzypisukocowego"/>
+    <w:link w:val="HTML-wstpniesformatowany"/>
     <w:uiPriority w:val="99"/>
     <w:semiHidden/>
-    <w:rsid w:val="00AC5FCF"/>
+    <w:rsid w:val="0032672B"/>
     <w:rPr>
-      <w:rFonts w:ascii="Times New Roman" w:eastAsia="Times New Roman" w:hAnsi="Times New Roman"/>
+      <w:rFonts w:ascii="Courier New" w:eastAsia="Times New Roman" w:hAnsi="Courier New" w:cs="Courier New"/>
     </w:rPr>
   </w:style>
-  <w:style w:type="character" w:styleId="Odwoanieprzypisukocowego">
-    <w:name w:val="endnote reference"/>
+  <w:style w:type="character" w:customStyle="1" w:styleId="kwd">
+    <w:name w:val="kwd"/>
     <w:basedOn w:val="Domylnaczcionkaakapitu"/>
-    <w:uiPriority w:val="99"/>
-    <w:semiHidden/>
-    <w:unhideWhenUsed/>
-    <w:rsid w:val="00AC5FCF"/>
-    <w:rPr>
-      <w:vertAlign w:val="superscript"/>
-    </w:rPr>
-  </w:style>
-  <w:style w:type="table" w:styleId="Jasnecieniowanieakcent1">
-    <w:name w:val="Light Shading Accent 1"/>
-    <w:basedOn w:val="Standardowy"/>
-    <w:uiPriority w:val="60"/>
-    <w:rsid w:val="0021325E"/>
-    <w:rPr>
-      <w:color w:val="365F91" w:themeColor="accent1" w:themeShade="BF"/>
-    </w:rPr>
-    <w:tblPr>
-      <w:tblStyleRowBandSize w:val="1"/>
-      <w:tblStyleColBandSize w:val="1"/>
-      <w:tblBorders>
-        <w:top w:val="single" w:sz="8" w:space="0" w:color="4F81BD" w:themeColor="accent1"/>
-        <w:bottom w:val="single" w:sz="8" w:space="0" w:color="4F81BD" w:themeColor="accent1"/>
-      </w:tblBorders>
-    </w:tblPr>
-    <w:tblStylePr w:type="firstRow">
-      <w:pPr>
-        <w:spacing w:before="0" w:after="0" w:line="240" w:lineRule="auto"/>
-      </w:pPr>
-      <w:rPr>
-        <w:b/>
-        <w:bCs/>
-      </w:rPr>
-      <w:tblPr/>
-      <w:tcPr>
-        <w:tcBorders>
-          <w:top w:val="single" w:sz="8" w:space="0" w:color="4F81BD" w:themeColor="accent1"/>
-          <w:left w:val="nil"/>
-          <w:bottom w:val="single" w:sz="8" w:space="0" w:color="4F81BD" w:themeColor="accent1"/>
-          <w:right w:val="nil"/>
-          <w:insideH w:val="nil"/>
-          <w:insideV w:val="nil"/>
-        </w:tcBorders>
-      </w:tcPr>
-    </w:tblStylePr>
-    <w:tblStylePr w:type="lastRow">
-      <w:pPr>
-        <w:spacing w:before="0" w:after="0" w:line="240" w:lineRule="auto"/>
-      </w:pPr>
-      <w:rPr>
-        <w:b/>
-        <w:bCs/>
-      </w:rPr>
-      <w:tblPr/>
-      <w:tcPr>
-        <w:tcBorders>
-          <w:top w:val="single" w:sz="8" w:space="0" w:color="4F81BD" w:themeColor="accent1"/>
-          <w:left w:val="nil"/>
-          <w:bottom w:val="single" w:sz="8" w:space="0" w:color="4F81BD" w:themeColor="accent1"/>
-          <w:right w:val="nil"/>
-          <w:insideH w:val="nil"/>
-          <w:insideV w:val="nil"/>
-        </w:tcBorders>
-      </w:tcPr>
-    </w:tblStylePr>
-    <w:tblStylePr w:type="firstCol">
-      <w:rPr>
-        <w:b/>
-        <w:bCs/>
-      </w:rPr>
-    </w:tblStylePr>
-    <w:tblStylePr w:type="lastCol">
-      <w:rPr>
-        <w:b/>
-        <w:bCs/>
-      </w:rPr>
-    </w:tblStylePr>
-    <w:tblStylePr w:type="band1Vert">
-      <w:tblPr/>
-      <w:tcPr>
-        <w:tcBorders>
-          <w:left w:val="nil"/>
-          <w:right w:val="nil"/>
-          <w:insideH w:val="nil"/>
-          <w:insideV w:val="nil"/>
-        </w:tcBorders>
-        <w:shd w:val="clear" w:color="auto" w:fill="D3DFEE" w:themeFill="accent1" w:themeFillTint="3F"/>
-      </w:tcPr>
-    </w:tblStylePr>
-    <w:tblStylePr w:type="band1Horz">
-      <w:tblPr/>
-      <w:tcPr>
-        <w:tcBorders>
-          <w:left w:val="nil"/>
-          <w:right w:val="nil"/>
-          <w:insideH w:val="nil"/>
-          <w:insideV w:val="nil"/>
-        </w:tcBorders>
-        <w:shd w:val="clear" w:color="auto" w:fill="D3DFEE" w:themeFill="accent1" w:themeFillTint="3F"/>
-      </w:tcPr>
-    </w:tblStylePr>
-  </w:style>
-  <w:style w:type="table" w:styleId="redniecieniowanie1akcent1">
-    <w:name w:val="Medium Shading 1 Accent 1"/>
-    <w:basedOn w:val="Standardowy"/>
-    <w:uiPriority w:val="63"/>
-    <w:rsid w:val="0021325E"/>
-    <w:tblPr>
-      <w:tblStyleRowBandSize w:val="1"/>
-      <w:tblStyleColBandSize w:val="1"/>
-      <w:tblBorders>
-        <w:top w:val="single" w:sz="8" w:space="0" w:color="7BA0CD" w:themeColor="accent1" w:themeTint="BF"/>
-        <w:left w:val="single" w:sz="8" w:space="0" w:color="7BA0CD" w:themeColor="accent1" w:themeTint="BF"/>
-        <w:bottom w:val="single" w:sz="8" w:space="0" w:color="7BA0CD" w:themeColor="accent1" w:themeTint="BF"/>
-        <w:right w:val="single" w:sz="8" w:space="0" w:color="7BA0CD" w:themeColor="accent1" w:themeTint="BF"/>
-        <w:insideH w:val="single" w:sz="8" w:space="0" w:color="7BA0CD" w:themeColor="accent1" w:themeTint="BF"/>
-      </w:tblBorders>
-    </w:tblPr>
-    <w:tblStylePr w:type="firstRow">
-      <w:pPr>
-        <w:spacing w:before="0" w:after="0" w:line="240" w:lineRule="auto"/>
-      </w:pPr>
-      <w:rPr>
-        <w:b/>
-        <w:bCs/>
-        <w:color w:val="FFFFFF" w:themeColor="background1"/>
-      </w:rPr>
-      <w:tblPr/>
-      <w:tcPr>
-        <w:tcBorders>
-          <w:top w:val="single" w:sz="8" w:space="0" w:color="7BA0CD" w:themeColor="accent1" w:themeTint="BF"/>
-          <w:left w:val="single" w:sz="8" w:space="0" w:color="7BA0CD" w:themeColor="accent1" w:themeTint="BF"/>
-          <w:bottom w:val="single" w:sz="8" w:space="0" w:color="7BA0CD" w:themeColor="accent1" w:themeTint="BF"/>
-          <w:right w:val="single" w:sz="8" w:space="0" w:color="7BA0CD" w:themeColor="accent1" w:themeTint="BF"/>
-          <w:insideH w:val="nil"/>
-          <w:insideV w:val="nil"/>
-        </w:tcBorders>
-        <w:shd w:val="clear" w:color="auto" w:fill="4F81BD" w:themeFill="accent1"/>
-      </w:tcPr>
-    </w:tblStylePr>
-    <w:tblStylePr w:type="lastRow">
-      <w:pPr>
-        <w:spacing w:before="0" w:after="0" w:line="240" w:lineRule="auto"/>
-      </w:pPr>
-      <w:rPr>
-        <w:b/>
-        <w:bCs/>
-      </w:rPr>
-      <w:tblPr/>
-      <w:tcPr>
-        <w:tcBorders>
-          <w:top w:val="double" w:sz="6" w:space="0" w:color="7BA0CD" w:themeColor="accent1" w:themeTint="BF"/>
-          <w:left w:val="single" w:sz="8" w:space="0" w:color="7BA0CD" w:themeColor="accent1" w:themeTint="BF"/>
-          <w:bottom w:val="single" w:sz="8" w:space="0" w:color="7BA0CD" w:themeColor="accent1" w:themeTint="BF"/>
-          <w:right w:val="single" w:sz="8" w:space="0" w:color="7BA0CD" w:themeColor="accent1" w:themeTint="BF"/>
-          <w:insideH w:val="nil"/>
-          <w:insideV w:val="nil"/>
-        </w:tcBorders>
-      </w:tcPr>
-    </w:tblStylePr>
-    <w:tblStylePr w:type="firstCol">
-      <w:rPr>
-        <w:b/>
-        <w:bCs/>
-      </w:rPr>
-    </w:tblStylePr>
-    <w:tblStylePr w:type="lastCol">
-      <w:rPr>
-        <w:b/>
-        <w:bCs/>
-      </w:rPr>
-    </w:tblStylePr>
-    <w:tblStylePr w:type="band1Vert">
-      <w:tblPr/>
-      <w:tcPr>
-        <w:shd w:val="clear" w:color="auto" w:fill="D3DFEE" w:themeFill="accent1" w:themeFillTint="3F"/>
-      </w:tcPr>
-    </w:tblStylePr>
-    <w:tblStylePr w:type="band1Horz">
-      <w:tblPr/>
-      <w:tcPr>
-        <w:tcBorders>
-          <w:insideH w:val="nil"/>
-          <w:insideV w:val="nil"/>
-        </w:tcBorders>
-        <w:shd w:val="clear" w:color="auto" w:fill="D3DFEE" w:themeFill="accent1" w:themeFillTint="3F"/>
-      </w:tcPr>
-    </w:tblStylePr>
-    <w:tblStylePr w:type="band2Horz">
-      <w:tblPr/>
-      <w:tcPr>
-        <w:tcBorders>
-          <w:insideH w:val="nil"/>
-          <w:insideV w:val="nil"/>
-        </w:tcBorders>
-      </w:tcPr>
-    </w:tblStylePr>
-  </w:style>
-  <w:style w:type="table" w:styleId="Jasnasiatkaakcent1">
-    <w:name w:val="Light Grid Accent 1"/>
-    <w:basedOn w:val="Standardowy"/>
-    <w:uiPriority w:val="62"/>
-    <w:rsid w:val="0021325E"/>
-    <w:tblPr>
-      <w:tblStyleRowBandSize w:val="1"/>
-      <w:tblStyleColBandSize w:val="1"/>
-      <w:tblBorders>
-        <w:top w:val="single" w:sz="8" w:space="0" w:color="4F81BD" w:themeColor="accent1"/>
-        <w:left w:val="single" w:sz="8" w:space="0" w:color="4F81BD" w:themeColor="accent1"/>
-        <w:bottom w:val="single" w:sz="8" w:space="0" w:color="4F81BD" w:themeColor="accent1"/>
-        <w:right w:val="single" w:sz="8" w:space="0" w:color="4F81BD" w:themeColor="accent1"/>
-        <w:insideH w:val="single" w:sz="8" w:space="0" w:color="4F81BD" w:themeColor="accent1"/>
-        <w:insideV w:val="single" w:sz="8" w:space="0" w:color="4F81BD" w:themeColor="accent1"/>
-      </w:tblBorders>
-    </w:tblPr>
-    <w:tblStylePr w:type="firstRow">
-      <w:pPr>
-        <w:spacing w:before="0" w:after="0" w:line="240" w:lineRule="auto"/>
-      </w:pPr>
-      <w:rPr>
-        <w:rFonts w:asciiTheme="majorHAnsi" w:eastAsiaTheme="majorEastAsia" w:hAnsiTheme="majorHAnsi" w:cstheme="majorBidi"/>
-        <w:b/>
-        <w:bCs/>
-      </w:rPr>
-      <w:tblPr/>
-      <w:tcPr>
-        <w:tcBorders>
-          <w:top w:val="single" w:sz="8" w:space="0" w:color="4F81BD" w:themeColor="accent1"/>
-          <w:left w:val="single" w:sz="8" w:space="0" w:color="4F81BD" w:themeColor="accent1"/>
-          <w:bottom w:val="single" w:sz="18" w:space="0" w:color="4F81BD" w:themeColor="accent1"/>
-          <w:right w:val="single" w:sz="8" w:space="0" w:color="4F81BD" w:themeColor="accent1"/>
-          <w:insideH w:val="nil"/>
-          <w:insideV w:val="single" w:sz="8" w:space="0" w:color="4F81BD" w:themeColor="accent1"/>
-        </w:tcBorders>
-      </w:tcPr>
-    </w:tblStylePr>
-    <w:tblStylePr w:type="lastRow">
-      <w:pPr>
-        <w:spacing w:before="0" w:after="0" w:line="240" w:lineRule="auto"/>
-      </w:pPr>
-      <w:rPr>
-        <w:rFonts w:asciiTheme="majorHAnsi" w:eastAsiaTheme="majorEastAsia" w:hAnsiTheme="majorHAnsi" w:cstheme="majorBidi"/>
-        <w:b/>
-        <w:bCs/>
-      </w:rPr>
-      <w:tblPr/>
-      <w:tcPr>
-        <w:tcBorders>
-          <w:top w:val="double" w:sz="6" w:space="0" w:color="4F81BD" w:themeColor="accent1"/>
-          <w:left w:val="single" w:sz="8" w:space="0" w:color="4F81BD" w:themeColor="accent1"/>
-          <w:bottom w:val="single" w:sz="8" w:space="0" w:color="4F81BD" w:themeColor="accent1"/>
-          <w:right w:val="single" w:sz="8" w:space="0" w:color="4F81BD" w:themeColor="accent1"/>
-          <w:insideH w:val="nil"/>
-          <w:insideV w:val="single" w:sz="8" w:space="0" w:color="4F81BD" w:themeColor="accent1"/>
-        </w:tcBorders>
-      </w:tcPr>
-    </w:tblStylePr>
-    <w:tblStylePr w:type="firstCol">
-      <w:rPr>
-        <w:rFonts w:asciiTheme="majorHAnsi" w:eastAsiaTheme="majorEastAsia" w:hAnsiTheme="majorHAnsi" w:cstheme="majorBidi"/>
-        <w:b/>
-        <w:bCs/>
-      </w:rPr>
-    </w:tblStylePr>
-    <w:tblStylePr w:type="lastCol">
-      <w:rPr>
-        <w:rFonts w:asciiTheme="majorHAnsi" w:eastAsiaTheme="majorEastAsia" w:hAnsiTheme="majorHAnsi" w:cstheme="majorBidi"/>
-        <w:b/>
-        <w:bCs/>
-      </w:rPr>
-      <w:tblPr/>
-      <w:tcPr>
-        <w:tcBorders>
-          <w:top w:val="single" w:sz="8" w:space="0" w:color="4F81BD" w:themeColor="accent1"/>
-          <w:left w:val="single" w:sz="8" w:space="0" w:color="4F81BD" w:themeColor="accent1"/>
-          <w:bottom w:val="single" w:sz="8" w:space="0" w:color="4F81BD" w:themeColor="accent1"/>
-          <w:right w:val="single" w:sz="8" w:space="0" w:color="4F81BD" w:themeColor="accent1"/>
-        </w:tcBorders>
-      </w:tcPr>
-    </w:tblStylePr>
-    <w:tblStylePr w:type="band1Vert">
-      <w:tblPr/>
-      <w:tcPr>
-        <w:tcBorders>
-          <w:top w:val="single" w:sz="8" w:space="0" w:color="4F81BD" w:themeColor="accent1"/>
-          <w:left w:val="single" w:sz="8" w:space="0" w:color="4F81BD" w:themeColor="accent1"/>
-          <w:bottom w:val="single" w:sz="8" w:space="0" w:color="4F81BD" w:themeColor="accent1"/>
-          <w:right w:val="single" w:sz="8" w:space="0" w:color="4F81BD" w:themeColor="accent1"/>
-        </w:tcBorders>
-        <w:shd w:val="clear" w:color="auto" w:fill="D3DFEE" w:themeFill="accent1" w:themeFillTint="3F"/>
-      </w:tcPr>
-    </w:tblStylePr>
-    <w:tblStylePr w:type="band1Horz">
-      <w:tblPr/>
-      <w:tcPr>
-        <w:tcBorders>
-          <w:top w:val="single" w:sz="8" w:space="0" w:color="4F81BD" w:themeColor="accent1"/>
-          <w:left w:val="single" w:sz="8" w:space="0" w:color="4F81BD" w:themeColor="accent1"/>
-          <w:bottom w:val="single" w:sz="8" w:space="0" w:color="4F81BD" w:themeColor="accent1"/>
-          <w:right w:val="single" w:sz="8" w:space="0" w:color="4F81BD" w:themeColor="accent1"/>
-          <w:insideV w:val="single" w:sz="8" w:space="0" w:color="4F81BD" w:themeColor="accent1"/>
-        </w:tcBorders>
-        <w:shd w:val="clear" w:color="auto" w:fill="D3DFEE" w:themeFill="accent1" w:themeFillTint="3F"/>
-      </w:tcPr>
-    </w:tblStylePr>
-    <w:tblStylePr w:type="band2Horz">
-      <w:tblPr/>
-      <w:tcPr>
-        <w:tcBorders>
-          <w:top w:val="single" w:sz="8" w:space="0" w:color="4F81BD" w:themeColor="accent1"/>
-          <w:left w:val="single" w:sz="8" w:space="0" w:color="4F81BD" w:themeColor="accent1"/>
-          <w:bottom w:val="single" w:sz="8" w:space="0" w:color="4F81BD" w:themeColor="accent1"/>
-          <w:right w:val="single" w:sz="8" w:space="0" w:color="4F81BD" w:themeColor="accent1"/>
-          <w:insideV w:val="single" w:sz="8" w:space="0" w:color="4F81BD" w:themeColor="accent1"/>
-        </w:tcBorders>
-      </w:tcPr>
-    </w:tblStylePr>
-  </w:style>
-  <w:style w:type="table" w:styleId="Jasnecieniowanie">
-    <w:name w:val="Light Shading"/>
-    <w:basedOn w:val="Standardowy"/>
-    <w:uiPriority w:val="60"/>
-    <w:rsid w:val="002830DA"/>
-    <w:rPr>
-      <w:color w:val="000000" w:themeColor="text1" w:themeShade="BF"/>
-    </w:rPr>
-    <w:tblPr>
-      <w:tblStyleRowBandSize w:val="1"/>
-      <w:tblStyleColBandSize w:val="1"/>
-      <w:tblBorders>
-        <w:top w:val="single" w:sz="8" w:space="0" w:color="000000" w:themeColor="text1"/>
-        <w:bottom w:val="single" w:sz="8" w:space="0" w:color="000000" w:themeColor="text1"/>
-      </w:tblBorders>
-    </w:tblPr>
-    <w:tblStylePr w:type="firstRow">
-      <w:pPr>
-        <w:spacing w:before="0" w:after="0" w:line="240" w:lineRule="auto"/>
-      </w:pPr>
-      <w:rPr>
-        <w:b/>
-        <w:bCs/>
-      </w:rPr>
-      <w:tblPr/>
-      <w:tcPr>
-        <w:tcBorders>
-          <w:top w:val="single" w:sz="8" w:space="0" w:color="000000" w:themeColor="text1"/>
-          <w:left w:val="nil"/>
-          <w:bottom w:val="single" w:sz="8" w:space="0" w:color="000000" w:themeColor="text1"/>
-          <w:right w:val="nil"/>
-          <w:insideH w:val="nil"/>
-          <w:insideV w:val="nil"/>
-        </w:tcBorders>
-      </w:tcPr>
-    </w:tblStylePr>
-    <w:tblStylePr w:type="lastRow">
-      <w:pPr>
-        <w:spacing w:before="0" w:after="0" w:line="240" w:lineRule="auto"/>
-      </w:pPr>
-      <w:rPr>
-        <w:b/>
-        <w:bCs/>
-      </w:rPr>
-      <w:tblPr/>
-      <w:tcPr>
-        <w:tcBorders>
-          <w:top w:val="single" w:sz="8" w:space="0" w:color="000000" w:themeColor="text1"/>
-          <w:left w:val="nil"/>
-          <w:bottom w:val="single" w:sz="8" w:space="0" w:color="000000" w:themeColor="text1"/>
-          <w:right w:val="nil"/>
-          <w:insideH w:val="nil"/>
-          <w:insideV w:val="nil"/>
-        </w:tcBorders>
-      </w:tcPr>
-    </w:tblStylePr>
-    <w:tblStylePr w:type="firstCol">
-      <w:rPr>
-        <w:b/>
-        <w:bCs/>
-      </w:rPr>
-    </w:tblStylePr>
-    <w:tblStylePr w:type="lastCol">
-      <w:rPr>
-        <w:b/>
-        <w:bCs/>
-      </w:rPr>
-    </w:tblStylePr>
-    <w:tblStylePr w:type="band1Vert">
-      <w:tblPr/>
-      <w:tcPr>
-        <w:tcBorders>
-          <w:left w:val="nil"/>
-          <w:right w:val="nil"/>
-          <w:insideH w:val="nil"/>
-          <w:insideV w:val="nil"/>
-        </w:tcBorders>
-        <w:shd w:val="clear" w:color="auto" w:fill="C0C0C0" w:themeFill="text1" w:themeFillTint="3F"/>
-      </w:tcPr>
-    </w:tblStylePr>
-    <w:tblStylePr w:type="band1Horz">
-      <w:tblPr/>
-      <w:tcPr>
-        <w:tcBorders>
-          <w:left w:val="nil"/>
-          <w:right w:val="nil"/>
-          <w:insideH w:val="nil"/>
-          <w:insideV w:val="nil"/>
-        </w:tcBorders>
-        <w:shd w:val="clear" w:color="auto" w:fill="C0C0C0" w:themeFill="text1" w:themeFillTint="3F"/>
-      </w:tcPr>
-    </w:tblStylePr>
+    <w:rsid w:val="0032672B"/>
+  </w:style>
+  <w:style w:type="character" w:customStyle="1" w:styleId="pln">
+    <w:name w:val="pln"/>
+    <w:basedOn w:val="Domylnaczcionkaakapitu"/>
+    <w:rsid w:val="0032672B"/>
+  </w:style>
+  <w:style w:type="character" w:customStyle="1" w:styleId="pun">
+    <w:name w:val="pun"/>
+    <w:basedOn w:val="Domylnaczcionkaakapitu"/>
+    <w:rsid w:val="0032672B"/>
   </w:style>
 </w:styles>
 </file>
@@ -4713,442 +5264,65 @@
       <w:u w:val="single"/>
     </w:rPr>
   </w:style>
-  <w:style w:type="paragraph" w:styleId="Tekstprzypisukocowego">
-    <w:name w:val="endnote text"/>
+  <w:style w:type="paragraph" w:styleId="HTML-wstpniesformatowany">
+    <w:name w:val="HTML Preformatted"/>
     <w:basedOn w:val="Normalny"/>
-    <w:link w:val="TekstprzypisukocowegoZnak"/>
+    <w:link w:val="HTML-wstpniesformatowanyZnak"/>
     <w:uiPriority w:val="99"/>
     <w:semiHidden/>
     <w:unhideWhenUsed/>
-    <w:rsid w:val="00AC5FCF"/>
+    <w:rsid w:val="0032672B"/>
+    <w:pPr>
+      <w:tabs>
+        <w:tab w:val="left" w:pos="916"/>
+        <w:tab w:val="left" w:pos="1832"/>
+        <w:tab w:val="left" w:pos="2748"/>
+        <w:tab w:val="left" w:pos="3664"/>
+        <w:tab w:val="left" w:pos="4580"/>
+        <w:tab w:val="left" w:pos="5496"/>
+        <w:tab w:val="left" w:pos="6412"/>
+        <w:tab w:val="left" w:pos="7328"/>
+        <w:tab w:val="left" w:pos="8244"/>
+        <w:tab w:val="left" w:pos="9160"/>
+        <w:tab w:val="left" w:pos="10076"/>
+        <w:tab w:val="left" w:pos="10992"/>
+        <w:tab w:val="left" w:pos="11908"/>
+        <w:tab w:val="left" w:pos="12824"/>
+        <w:tab w:val="left" w:pos="13740"/>
+        <w:tab w:val="left" w:pos="14656"/>
+      </w:tabs>
+    </w:pPr>
     <w:rPr>
+      <w:rFonts w:ascii="Courier New" w:hAnsi="Courier New" w:cs="Courier New"/>
       <w:sz w:val="20"/>
       <w:szCs w:val="20"/>
     </w:rPr>
   </w:style>
-  <w:style w:type="character" w:customStyle="1" w:styleId="TekstprzypisukocowegoZnak">
-    <w:name w:val="Tekst przypisu końcowego Znak"/>
+  <w:style w:type="character" w:customStyle="1" w:styleId="HTML-wstpniesformatowanyZnak">
+    <w:name w:val="HTML - wstępnie sformatowany Znak"/>
     <w:basedOn w:val="Domylnaczcionkaakapitu"/>
-    <w:link w:val="Tekstprzypisukocowego"/>
+    <w:link w:val="HTML-wstpniesformatowany"/>
     <w:uiPriority w:val="99"/>
     <w:semiHidden/>
-    <w:rsid w:val="00AC5FCF"/>
+    <w:rsid w:val="0032672B"/>
     <w:rPr>
-      <w:rFonts w:ascii="Times New Roman" w:eastAsia="Times New Roman" w:hAnsi="Times New Roman"/>
+      <w:rFonts w:ascii="Courier New" w:eastAsia="Times New Roman" w:hAnsi="Courier New" w:cs="Courier New"/>
     </w:rPr>
   </w:style>
-  <w:style w:type="character" w:styleId="Odwoanieprzypisukocowego">
-    <w:name w:val="endnote reference"/>
+  <w:style w:type="character" w:customStyle="1" w:styleId="kwd">
+    <w:name w:val="kwd"/>
     <w:basedOn w:val="Domylnaczcionkaakapitu"/>
-    <w:uiPriority w:val="99"/>
-    <w:semiHidden/>
-    <w:unhideWhenUsed/>
-    <w:rsid w:val="00AC5FCF"/>
-    <w:rPr>
-      <w:vertAlign w:val="superscript"/>
-    </w:rPr>
-  </w:style>
-  <w:style w:type="table" w:styleId="Jasnecieniowanieakcent1">
-    <w:name w:val="Light Shading Accent 1"/>
-    <w:basedOn w:val="Standardowy"/>
-    <w:uiPriority w:val="60"/>
-    <w:rsid w:val="0021325E"/>
-    <w:rPr>
-      <w:color w:val="365F91" w:themeColor="accent1" w:themeShade="BF"/>
-    </w:rPr>
-    <w:tblPr>
-      <w:tblStyleRowBandSize w:val="1"/>
-      <w:tblStyleColBandSize w:val="1"/>
-      <w:tblBorders>
-        <w:top w:val="single" w:sz="8" w:space="0" w:color="4F81BD" w:themeColor="accent1"/>
-        <w:bottom w:val="single" w:sz="8" w:space="0" w:color="4F81BD" w:themeColor="accent1"/>
-      </w:tblBorders>
-    </w:tblPr>
-    <w:tblStylePr w:type="firstRow">
-      <w:pPr>
-        <w:spacing w:before="0" w:after="0" w:line="240" w:lineRule="auto"/>
-      </w:pPr>
-      <w:rPr>
-        <w:b/>
-        <w:bCs/>
-      </w:rPr>
-      <w:tblPr/>
-      <w:tcPr>
-        <w:tcBorders>
-          <w:top w:val="single" w:sz="8" w:space="0" w:color="4F81BD" w:themeColor="accent1"/>
-          <w:left w:val="nil"/>
-          <w:bottom w:val="single" w:sz="8" w:space="0" w:color="4F81BD" w:themeColor="accent1"/>
-          <w:right w:val="nil"/>
-          <w:insideH w:val="nil"/>
-          <w:insideV w:val="nil"/>
-        </w:tcBorders>
-      </w:tcPr>
-    </w:tblStylePr>
-    <w:tblStylePr w:type="lastRow">
-      <w:pPr>
-        <w:spacing w:before="0" w:after="0" w:line="240" w:lineRule="auto"/>
-      </w:pPr>
-      <w:rPr>
-        <w:b/>
-        <w:bCs/>
-      </w:rPr>
-      <w:tblPr/>
-      <w:tcPr>
-        <w:tcBorders>
-          <w:top w:val="single" w:sz="8" w:space="0" w:color="4F81BD" w:themeColor="accent1"/>
-          <w:left w:val="nil"/>
-          <w:bottom w:val="single" w:sz="8" w:space="0" w:color="4F81BD" w:themeColor="accent1"/>
-          <w:right w:val="nil"/>
-          <w:insideH w:val="nil"/>
-          <w:insideV w:val="nil"/>
-        </w:tcBorders>
-      </w:tcPr>
-    </w:tblStylePr>
-    <w:tblStylePr w:type="firstCol">
-      <w:rPr>
-        <w:b/>
-        <w:bCs/>
-      </w:rPr>
-    </w:tblStylePr>
-    <w:tblStylePr w:type="lastCol">
-      <w:rPr>
-        <w:b/>
-        <w:bCs/>
-      </w:rPr>
-    </w:tblStylePr>
-    <w:tblStylePr w:type="band1Vert">
-      <w:tblPr/>
-      <w:tcPr>
-        <w:tcBorders>
-          <w:left w:val="nil"/>
-          <w:right w:val="nil"/>
-          <w:insideH w:val="nil"/>
-          <w:insideV w:val="nil"/>
-        </w:tcBorders>
-        <w:shd w:val="clear" w:color="auto" w:fill="D3DFEE" w:themeFill="accent1" w:themeFillTint="3F"/>
-      </w:tcPr>
-    </w:tblStylePr>
-    <w:tblStylePr w:type="band1Horz">
-      <w:tblPr/>
-      <w:tcPr>
-        <w:tcBorders>
-          <w:left w:val="nil"/>
-          <w:right w:val="nil"/>
-          <w:insideH w:val="nil"/>
-          <w:insideV w:val="nil"/>
-        </w:tcBorders>
-        <w:shd w:val="clear" w:color="auto" w:fill="D3DFEE" w:themeFill="accent1" w:themeFillTint="3F"/>
-      </w:tcPr>
-    </w:tblStylePr>
-  </w:style>
-  <w:style w:type="table" w:styleId="redniecieniowanie1akcent1">
-    <w:name w:val="Medium Shading 1 Accent 1"/>
-    <w:basedOn w:val="Standardowy"/>
-    <w:uiPriority w:val="63"/>
-    <w:rsid w:val="0021325E"/>
-    <w:tblPr>
-      <w:tblStyleRowBandSize w:val="1"/>
-      <w:tblStyleColBandSize w:val="1"/>
-      <w:tblBorders>
-        <w:top w:val="single" w:sz="8" w:space="0" w:color="7BA0CD" w:themeColor="accent1" w:themeTint="BF"/>
-        <w:left w:val="single" w:sz="8" w:space="0" w:color="7BA0CD" w:themeColor="accent1" w:themeTint="BF"/>
-        <w:bottom w:val="single" w:sz="8" w:space="0" w:color="7BA0CD" w:themeColor="accent1" w:themeTint="BF"/>
-        <w:right w:val="single" w:sz="8" w:space="0" w:color="7BA0CD" w:themeColor="accent1" w:themeTint="BF"/>
-        <w:insideH w:val="single" w:sz="8" w:space="0" w:color="7BA0CD" w:themeColor="accent1" w:themeTint="BF"/>
-      </w:tblBorders>
-    </w:tblPr>
-    <w:tblStylePr w:type="firstRow">
-      <w:pPr>
-        <w:spacing w:before="0" w:after="0" w:line="240" w:lineRule="auto"/>
-      </w:pPr>
-      <w:rPr>
-        <w:b/>
-        <w:bCs/>
-        <w:color w:val="FFFFFF" w:themeColor="background1"/>
-      </w:rPr>
-      <w:tblPr/>
-      <w:tcPr>
-        <w:tcBorders>
-          <w:top w:val="single" w:sz="8" w:space="0" w:color="7BA0CD" w:themeColor="accent1" w:themeTint="BF"/>
-          <w:left w:val="single" w:sz="8" w:space="0" w:color="7BA0CD" w:themeColor="accent1" w:themeTint="BF"/>
-          <w:bottom w:val="single" w:sz="8" w:space="0" w:color="7BA0CD" w:themeColor="accent1" w:themeTint="BF"/>
-          <w:right w:val="single" w:sz="8" w:space="0" w:color="7BA0CD" w:themeColor="accent1" w:themeTint="BF"/>
-          <w:insideH w:val="nil"/>
-          <w:insideV w:val="nil"/>
-        </w:tcBorders>
-        <w:shd w:val="clear" w:color="auto" w:fill="4F81BD" w:themeFill="accent1"/>
-      </w:tcPr>
-    </w:tblStylePr>
-    <w:tblStylePr w:type="lastRow">
-      <w:pPr>
-        <w:spacing w:before="0" w:after="0" w:line="240" w:lineRule="auto"/>
-      </w:pPr>
-      <w:rPr>
-        <w:b/>
-        <w:bCs/>
-      </w:rPr>
-      <w:tblPr/>
-      <w:tcPr>
-        <w:tcBorders>
-          <w:top w:val="double" w:sz="6" w:space="0" w:color="7BA0CD" w:themeColor="accent1" w:themeTint="BF"/>
-          <w:left w:val="single" w:sz="8" w:space="0" w:color="7BA0CD" w:themeColor="accent1" w:themeTint="BF"/>
-          <w:bottom w:val="single" w:sz="8" w:space="0" w:color="7BA0CD" w:themeColor="accent1" w:themeTint="BF"/>
-          <w:right w:val="single" w:sz="8" w:space="0" w:color="7BA0CD" w:themeColor="accent1" w:themeTint="BF"/>
-          <w:insideH w:val="nil"/>
-          <w:insideV w:val="nil"/>
-        </w:tcBorders>
-      </w:tcPr>
-    </w:tblStylePr>
-    <w:tblStylePr w:type="firstCol">
-      <w:rPr>
-        <w:b/>
-        <w:bCs/>
-      </w:rPr>
-    </w:tblStylePr>
-    <w:tblStylePr w:type="lastCol">
-      <w:rPr>
-        <w:b/>
-        <w:bCs/>
-      </w:rPr>
-    </w:tblStylePr>
-    <w:tblStylePr w:type="band1Vert">
-      <w:tblPr/>
-      <w:tcPr>
-        <w:shd w:val="clear" w:color="auto" w:fill="D3DFEE" w:themeFill="accent1" w:themeFillTint="3F"/>
-      </w:tcPr>
-    </w:tblStylePr>
-    <w:tblStylePr w:type="band1Horz">
-      <w:tblPr/>
-      <w:tcPr>
-        <w:tcBorders>
-          <w:insideH w:val="nil"/>
-          <w:insideV w:val="nil"/>
-        </w:tcBorders>
-        <w:shd w:val="clear" w:color="auto" w:fill="D3DFEE" w:themeFill="accent1" w:themeFillTint="3F"/>
-      </w:tcPr>
-    </w:tblStylePr>
-    <w:tblStylePr w:type="band2Horz">
-      <w:tblPr/>
-      <w:tcPr>
-        <w:tcBorders>
-          <w:insideH w:val="nil"/>
-          <w:insideV w:val="nil"/>
-        </w:tcBorders>
-      </w:tcPr>
-    </w:tblStylePr>
-  </w:style>
-  <w:style w:type="table" w:styleId="Jasnasiatkaakcent1">
-    <w:name w:val="Light Grid Accent 1"/>
-    <w:basedOn w:val="Standardowy"/>
-    <w:uiPriority w:val="62"/>
-    <w:rsid w:val="0021325E"/>
-    <w:tblPr>
-      <w:tblStyleRowBandSize w:val="1"/>
-      <w:tblStyleColBandSize w:val="1"/>
-      <w:tblBorders>
-        <w:top w:val="single" w:sz="8" w:space="0" w:color="4F81BD" w:themeColor="accent1"/>
-        <w:left w:val="single" w:sz="8" w:space="0" w:color="4F81BD" w:themeColor="accent1"/>
-        <w:bottom w:val="single" w:sz="8" w:space="0" w:color="4F81BD" w:themeColor="accent1"/>
-        <w:right w:val="single" w:sz="8" w:space="0" w:color="4F81BD" w:themeColor="accent1"/>
-        <w:insideH w:val="single" w:sz="8" w:space="0" w:color="4F81BD" w:themeColor="accent1"/>
-        <w:insideV w:val="single" w:sz="8" w:space="0" w:color="4F81BD" w:themeColor="accent1"/>
-      </w:tblBorders>
-    </w:tblPr>
-    <w:tblStylePr w:type="firstRow">
-      <w:pPr>
-        <w:spacing w:before="0" w:after="0" w:line="240" w:lineRule="auto"/>
-      </w:pPr>
-      <w:rPr>
-        <w:rFonts w:asciiTheme="majorHAnsi" w:eastAsiaTheme="majorEastAsia" w:hAnsiTheme="majorHAnsi" w:cstheme="majorBidi"/>
-        <w:b/>
-        <w:bCs/>
-      </w:rPr>
-      <w:tblPr/>
-      <w:tcPr>
-        <w:tcBorders>
-          <w:top w:val="single" w:sz="8" w:space="0" w:color="4F81BD" w:themeColor="accent1"/>
-          <w:left w:val="single" w:sz="8" w:space="0" w:color="4F81BD" w:themeColor="accent1"/>
-          <w:bottom w:val="single" w:sz="18" w:space="0" w:color="4F81BD" w:themeColor="accent1"/>
-          <w:right w:val="single" w:sz="8" w:space="0" w:color="4F81BD" w:themeColor="accent1"/>
-          <w:insideH w:val="nil"/>
-          <w:insideV w:val="single" w:sz="8" w:space="0" w:color="4F81BD" w:themeColor="accent1"/>
-        </w:tcBorders>
-      </w:tcPr>
-    </w:tblStylePr>
-    <w:tblStylePr w:type="lastRow">
-      <w:pPr>
-        <w:spacing w:before="0" w:after="0" w:line="240" w:lineRule="auto"/>
-      </w:pPr>
-      <w:rPr>
-        <w:rFonts w:asciiTheme="majorHAnsi" w:eastAsiaTheme="majorEastAsia" w:hAnsiTheme="majorHAnsi" w:cstheme="majorBidi"/>
-        <w:b/>
-        <w:bCs/>
-      </w:rPr>
-      <w:tblPr/>
-      <w:tcPr>
-        <w:tcBorders>
-          <w:top w:val="double" w:sz="6" w:space="0" w:color="4F81BD" w:themeColor="accent1"/>
-          <w:left w:val="single" w:sz="8" w:space="0" w:color="4F81BD" w:themeColor="accent1"/>
-          <w:bottom w:val="single" w:sz="8" w:space="0" w:color="4F81BD" w:themeColor="accent1"/>
-          <w:right w:val="single" w:sz="8" w:space="0" w:color="4F81BD" w:themeColor="accent1"/>
-          <w:insideH w:val="nil"/>
-          <w:insideV w:val="single" w:sz="8" w:space="0" w:color="4F81BD" w:themeColor="accent1"/>
-        </w:tcBorders>
-      </w:tcPr>
-    </w:tblStylePr>
-    <w:tblStylePr w:type="firstCol">
-      <w:rPr>
-        <w:rFonts w:asciiTheme="majorHAnsi" w:eastAsiaTheme="majorEastAsia" w:hAnsiTheme="majorHAnsi" w:cstheme="majorBidi"/>
-        <w:b/>
-        <w:bCs/>
-      </w:rPr>
-    </w:tblStylePr>
-    <w:tblStylePr w:type="lastCol">
-      <w:rPr>
-        <w:rFonts w:asciiTheme="majorHAnsi" w:eastAsiaTheme="majorEastAsia" w:hAnsiTheme="majorHAnsi" w:cstheme="majorBidi"/>
-        <w:b/>
-        <w:bCs/>
-      </w:rPr>
-      <w:tblPr/>
-      <w:tcPr>
-        <w:tcBorders>
-          <w:top w:val="single" w:sz="8" w:space="0" w:color="4F81BD" w:themeColor="accent1"/>
-          <w:left w:val="single" w:sz="8" w:space="0" w:color="4F81BD" w:themeColor="accent1"/>
-          <w:bottom w:val="single" w:sz="8" w:space="0" w:color="4F81BD" w:themeColor="accent1"/>
-          <w:right w:val="single" w:sz="8" w:space="0" w:color="4F81BD" w:themeColor="accent1"/>
-        </w:tcBorders>
-      </w:tcPr>
-    </w:tblStylePr>
-    <w:tblStylePr w:type="band1Vert">
-      <w:tblPr/>
-      <w:tcPr>
-        <w:tcBorders>
-          <w:top w:val="single" w:sz="8" w:space="0" w:color="4F81BD" w:themeColor="accent1"/>
-          <w:left w:val="single" w:sz="8" w:space="0" w:color="4F81BD" w:themeColor="accent1"/>
-          <w:bottom w:val="single" w:sz="8" w:space="0" w:color="4F81BD" w:themeColor="accent1"/>
-          <w:right w:val="single" w:sz="8" w:space="0" w:color="4F81BD" w:themeColor="accent1"/>
-        </w:tcBorders>
-        <w:shd w:val="clear" w:color="auto" w:fill="D3DFEE" w:themeFill="accent1" w:themeFillTint="3F"/>
-      </w:tcPr>
-    </w:tblStylePr>
-    <w:tblStylePr w:type="band1Horz">
-      <w:tblPr/>
-      <w:tcPr>
-        <w:tcBorders>
-          <w:top w:val="single" w:sz="8" w:space="0" w:color="4F81BD" w:themeColor="accent1"/>
-          <w:left w:val="single" w:sz="8" w:space="0" w:color="4F81BD" w:themeColor="accent1"/>
-          <w:bottom w:val="single" w:sz="8" w:space="0" w:color="4F81BD" w:themeColor="accent1"/>
-          <w:right w:val="single" w:sz="8" w:space="0" w:color="4F81BD" w:themeColor="accent1"/>
-          <w:insideV w:val="single" w:sz="8" w:space="0" w:color="4F81BD" w:themeColor="accent1"/>
-        </w:tcBorders>
-        <w:shd w:val="clear" w:color="auto" w:fill="D3DFEE" w:themeFill="accent1" w:themeFillTint="3F"/>
-      </w:tcPr>
-    </w:tblStylePr>
-    <w:tblStylePr w:type="band2Horz">
-      <w:tblPr/>
-      <w:tcPr>
-        <w:tcBorders>
-          <w:top w:val="single" w:sz="8" w:space="0" w:color="4F81BD" w:themeColor="accent1"/>
-          <w:left w:val="single" w:sz="8" w:space="0" w:color="4F81BD" w:themeColor="accent1"/>
-          <w:bottom w:val="single" w:sz="8" w:space="0" w:color="4F81BD" w:themeColor="accent1"/>
-          <w:right w:val="single" w:sz="8" w:space="0" w:color="4F81BD" w:themeColor="accent1"/>
-          <w:insideV w:val="single" w:sz="8" w:space="0" w:color="4F81BD" w:themeColor="accent1"/>
-        </w:tcBorders>
-      </w:tcPr>
-    </w:tblStylePr>
-  </w:style>
-  <w:style w:type="table" w:styleId="Jasnecieniowanie">
-    <w:name w:val="Light Shading"/>
-    <w:basedOn w:val="Standardowy"/>
-    <w:uiPriority w:val="60"/>
-    <w:rsid w:val="002830DA"/>
-    <w:rPr>
-      <w:color w:val="000000" w:themeColor="text1" w:themeShade="BF"/>
-    </w:rPr>
-    <w:tblPr>
-      <w:tblStyleRowBandSize w:val="1"/>
-      <w:tblStyleColBandSize w:val="1"/>
-      <w:tblBorders>
-        <w:top w:val="single" w:sz="8" w:space="0" w:color="000000" w:themeColor="text1"/>
-        <w:bottom w:val="single" w:sz="8" w:space="0" w:color="000000" w:themeColor="text1"/>
-      </w:tblBorders>
-    </w:tblPr>
-    <w:tblStylePr w:type="firstRow">
-      <w:pPr>
-        <w:spacing w:before="0" w:after="0" w:line="240" w:lineRule="auto"/>
-      </w:pPr>
-      <w:rPr>
-        <w:b/>
-        <w:bCs/>
-      </w:rPr>
-      <w:tblPr/>
-      <w:tcPr>
-        <w:tcBorders>
-          <w:top w:val="single" w:sz="8" w:space="0" w:color="000000" w:themeColor="text1"/>
-          <w:left w:val="nil"/>
-          <w:bottom w:val="single" w:sz="8" w:space="0" w:color="000000" w:themeColor="text1"/>
-          <w:right w:val="nil"/>
-          <w:insideH w:val="nil"/>
-          <w:insideV w:val="nil"/>
-        </w:tcBorders>
-      </w:tcPr>
-    </w:tblStylePr>
-    <w:tblStylePr w:type="lastRow">
-      <w:pPr>
-        <w:spacing w:before="0" w:after="0" w:line="240" w:lineRule="auto"/>
-      </w:pPr>
-      <w:rPr>
-        <w:b/>
-        <w:bCs/>
-      </w:rPr>
-      <w:tblPr/>
-      <w:tcPr>
-        <w:tcBorders>
-          <w:top w:val="single" w:sz="8" w:space="0" w:color="000000" w:themeColor="text1"/>
-          <w:left w:val="nil"/>
-          <w:bottom w:val="single" w:sz="8" w:space="0" w:color="000000" w:themeColor="text1"/>
-          <w:right w:val="nil"/>
-          <w:insideH w:val="nil"/>
-          <w:insideV w:val="nil"/>
-        </w:tcBorders>
-      </w:tcPr>
-    </w:tblStylePr>
-    <w:tblStylePr w:type="firstCol">
-      <w:rPr>
-        <w:b/>
-        <w:bCs/>
-      </w:rPr>
-    </w:tblStylePr>
-    <w:tblStylePr w:type="lastCol">
-      <w:rPr>
-        <w:b/>
-        <w:bCs/>
-      </w:rPr>
-    </w:tblStylePr>
-    <w:tblStylePr w:type="band1Vert">
-      <w:tblPr/>
-      <w:tcPr>
-        <w:tcBorders>
-          <w:left w:val="nil"/>
-          <w:right w:val="nil"/>
-          <w:insideH w:val="nil"/>
-          <w:insideV w:val="nil"/>
-        </w:tcBorders>
-        <w:shd w:val="clear" w:color="auto" w:fill="C0C0C0" w:themeFill="text1" w:themeFillTint="3F"/>
-      </w:tcPr>
-    </w:tblStylePr>
-    <w:tblStylePr w:type="band1Horz">
-      <w:tblPr/>
-      <w:tcPr>
-        <w:tcBorders>
-          <w:left w:val="nil"/>
-          <w:right w:val="nil"/>
-          <w:insideH w:val="nil"/>
-          <w:insideV w:val="nil"/>
-        </w:tcBorders>
-        <w:shd w:val="clear" w:color="auto" w:fill="C0C0C0" w:themeFill="text1" w:themeFillTint="3F"/>
-      </w:tcPr>
-    </w:tblStylePr>
+    <w:rsid w:val="0032672B"/>
+  </w:style>
+  <w:style w:type="character" w:customStyle="1" w:styleId="pln">
+    <w:name w:val="pln"/>
+    <w:basedOn w:val="Domylnaczcionkaakapitu"/>
+    <w:rsid w:val="0032672B"/>
+  </w:style>
+  <w:style w:type="character" w:customStyle="1" w:styleId="pun">
+    <w:name w:val="pun"/>
+    <w:basedOn w:val="Domylnaczcionkaakapitu"/>
+    <w:rsid w:val="0032672B"/>
   </w:style>
 </w:styles>
 </file>
@@ -5441,7 +5615,7 @@
 </file>
 
 <file path=customXml/itemProps1.xml><?xml version="1.0" encoding="utf-8"?>
-<ds:datastoreItem xmlns:ds="http://schemas.openxmlformats.org/officeDocument/2006/customXml" ds:itemID="{B87CF45D-4C2E-4CE0-9641-CDD05E3A5271}">
+<ds:datastoreItem xmlns:ds="http://schemas.openxmlformats.org/officeDocument/2006/customXml" ds:itemID="{125C3101-25E6-4671-8622-4E64B732447A}">
   <ds:schemaRefs>
     <ds:schemaRef ds:uri="http://schemas.openxmlformats.org/officeDocument/2006/bibliography"/>
   </ds:schemaRefs>

</xml_diff>